<commit_message>
added "How it works" doc (called "Teoria_dzialania.docx")
</commit_message>
<xml_diff>
--- a/Docs/Teoria_dzialania.docx
+++ b/Docs/Teoria_dzialania.docx
@@ -1404,7 +1404,7 @@
             <v:imagedata r:id="rId9" o:title=""/>
             <w10:wrap type="square"/>
           </v:shape>
-          <o:OLEObject Type="Embed" ProgID="CorelDraw.Graphic.15" ShapeID="_x0000_s1026" DrawAspect="Content" ObjectID="_1426540247" r:id="rId10"/>
+          <o:OLEObject Type="Embed" ProgID="CorelDraw.Graphic.15" ShapeID="_x0000_s1026" DrawAspect="Content" ObjectID="_1426541992" r:id="rId10"/>
         </w:pict>
       </w:r>
     </w:p>
@@ -2796,6 +2796,24 @@
     <w:p>
       <w:pPr>
         <w:spacing w:before="240"/>
+        <w:ind w:firstLine="708"/>
+        <w:jc w:val="both"/>
+        <w:rPr>
+          <w:rFonts w:eastAsiaTheme="minorEastAsia"/>
+        </w:rPr>
+      </w:pPr>
+      <w:r>
+        <w:rPr>
+          <w:rFonts w:eastAsiaTheme="minorEastAsia"/>
+        </w:rPr>
+        <w:t>TODO: nawet możnaby to zmniejszyć, bo każda ogległość to 1, więc nie trzeba sortować. Wtey to chyba zejdzie to V*log(V)</w:t>
+      </w:r>
+      <w:bookmarkStart w:id="11" w:name="_GoBack"/>
+      <w:bookmarkEnd w:id="11"/>
+    </w:p>
+    <w:p>
+      <w:pPr>
+        <w:spacing w:before="240"/>
         <w:jc w:val="both"/>
         <w:rPr>
           <w:rFonts w:eastAsiaTheme="minorEastAsia"/>
@@ -2811,7 +2829,7 @@
           <w:rFonts w:eastAsiaTheme="minorEastAsia"/>
         </w:rPr>
       </w:pPr>
-      <w:bookmarkStart w:id="11" w:name="_Toc352798019"/>
+      <w:bookmarkStart w:id="12" w:name="_Toc352798019"/>
       <w:r>
         <w:rPr>
           <w:rFonts w:eastAsiaTheme="minorEastAsia"/>
@@ -2824,7 +2842,7 @@
         </w:rPr>
         <w:t>. Optymalizacja transakcji grupy użytkowników</w:t>
       </w:r>
-      <w:bookmarkEnd w:id="11"/>
+      <w:bookmarkEnd w:id="12"/>
     </w:p>
     <w:p>
       <w:pPr>
@@ -2959,14 +2977,14 @@
           <w:rFonts w:eastAsiaTheme="minorEastAsia"/>
         </w:rPr>
       </w:pPr>
-      <w:bookmarkStart w:id="12" w:name="_Toc352798020"/>
+      <w:bookmarkStart w:id="13" w:name="_Toc352798020"/>
       <w:r>
         <w:rPr>
           <w:rFonts w:eastAsiaTheme="minorEastAsia"/>
         </w:rPr>
         <w:t>3.4 Globalna optymalizacja transakcji</w:t>
       </w:r>
-      <w:bookmarkEnd w:id="12"/>
+      <w:bookmarkEnd w:id="13"/>
     </w:p>
     <w:p>
       <w:pPr>
@@ -2998,8 +3016,6 @@
       <w:r>
         <w:t xml:space="preserve">. Przy bardzo dużej liczbie wierzchołków. Taka złożnoność może się okazać niewystarczająca, więc warto zastanowić się nad możliwością optymalizacji tego algorytmu. </w:t>
       </w:r>
-      <w:bookmarkStart w:id="13" w:name="_GoBack"/>
-      <w:bookmarkEnd w:id="13"/>
     </w:p>
     <w:sectPr>
       <w:footerReference w:type="default" r:id="rId11"/>
@@ -5586,9 +5602,9 @@
   <w:rsids>
     <w:rsidRoot w:val="00845508"/>
     <w:rsid w:val="00113B94"/>
-    <w:rsid w:val="00550308"/>
     <w:rsid w:val="00845508"/>
     <w:rsid w:val="00AB0FE0"/>
+    <w:rsid w:val="00DF6415"/>
   </w:rsids>
   <m:mathPr>
     <m:mathFont m:val="Cambria Math"/>
@@ -6379,7 +6395,7 @@
 </file>
 
 <file path=customXml/itemProps1.xml><?xml version="1.0" encoding="utf-8"?>
-<ds:datastoreItem xmlns:ds="http://schemas.openxmlformats.org/officeDocument/2006/customXml" ds:itemID="{93F7CA22-DD9D-4C23-9583-477820D26284}">
+<ds:datastoreItem xmlns:ds="http://schemas.openxmlformats.org/officeDocument/2006/customXml" ds:itemID="{6AA5EAF5-4AFC-4D10-A2A6-702C48F0BBD9}">
   <ds:schemaRefs>
     <ds:schemaRef ds:uri="http://schemas.openxmlformats.org/officeDocument/2006/bibliography"/>
   </ds:schemaRefs>

</xml_diff>

<commit_message>
updated "Teoria_dzialania.docx" - added "Teoria_dzialania.pdf"
</commit_message>
<xml_diff>
--- a/Docs/Teoria_dzialania.docx
+++ b/Docs/Teoria_dzialania.docx
@@ -11,7 +11,7 @@
         </w:rPr>
       </w:pPr>
       <w:bookmarkStart w:id="0" w:name="_Toc352789129"/>
-      <w:bookmarkStart w:id="1" w:name="_Toc352798010"/>
+      <w:bookmarkStart w:id="1" w:name="_Toc353030705"/>
       <w:r>
         <w:rPr>
           <w:sz w:val="44"/>
@@ -27,7 +27,7 @@
         <w:jc w:val="center"/>
       </w:pPr>
       <w:bookmarkStart w:id="2" w:name="_Toc352789130"/>
-      <w:bookmarkStart w:id="3" w:name="_Toc352798011"/>
+      <w:bookmarkStart w:id="3" w:name="_Toc353030706"/>
       <w:r>
         <w:t>Teoretyczne podstawy działania</w:t>
       </w:r>
@@ -62,9 +62,19 @@
           <w:pPr>
             <w:pStyle w:val="TOCHeading"/>
           </w:pPr>
+          <w:proofErr w:type="spellStart"/>
           <w:r>
-            <w:t>Table of Contents</w:t>
+            <w:t>Spis</w:t>
           </w:r>
+          <w:proofErr w:type="spellEnd"/>
+          <w:r>
+            <w:t xml:space="preserve"> </w:t>
+          </w:r>
+          <w:proofErr w:type="spellStart"/>
+          <w:r>
+            <w:t>treści</w:t>
+          </w:r>
+          <w:proofErr w:type="spellEnd"/>
         </w:p>
         <w:p>
           <w:pPr>
@@ -86,68 +96,12 @@
           <w:r>
             <w:fldChar w:fldCharType="separate"/>
           </w:r>
-          <w:hyperlink w:anchor="_Toc352798010" w:history="1">
-            <w:r>
-              <w:rPr>
-                <w:rStyle w:val="Hyperlink"/>
-                <w:noProof/>
-              </w:rPr>
-              <w:t>Pay With Friends</w:t>
-            </w:r>
-            <w:r>
-              <w:rPr>
-                <w:noProof/>
-                <w:webHidden/>
-              </w:rPr>
-              <w:tab/>
-            </w:r>
-            <w:r>
-              <w:rPr>
-                <w:noProof/>
-                <w:webHidden/>
-              </w:rPr>
-              <w:fldChar w:fldCharType="begin"/>
-            </w:r>
-            <w:r>
-              <w:rPr>
-                <w:noProof/>
-                <w:webHidden/>
-              </w:rPr>
-              <w:instrText xml:space="preserve"> PAGEREF _Toc352798010 \h </w:instrText>
-            </w:r>
-            <w:r>
-              <w:rPr>
-                <w:noProof/>
-                <w:webHidden/>
-              </w:rPr>
-            </w:r>
-            <w:r>
-              <w:rPr>
-                <w:noProof/>
-                <w:webHidden/>
-              </w:rPr>
-              <w:fldChar w:fldCharType="separate"/>
-            </w:r>
-            <w:r>
-              <w:rPr>
-                <w:noProof/>
-                <w:webHidden/>
-              </w:rPr>
-              <w:t>1</w:t>
-            </w:r>
-            <w:r>
-              <w:rPr>
-                <w:noProof/>
-                <w:webHidden/>
-              </w:rPr>
-              <w:fldChar w:fldCharType="end"/>
-            </w:r>
-          </w:hyperlink>
         </w:p>
         <w:p>
           <w:pPr>
-            <w:pStyle w:val="TOC1"/>
+            <w:pStyle w:val="TOC2"/>
             <w:tabs>
+              <w:tab w:val="left" w:pos="660"/>
               <w:tab w:val="right" w:leader="dot" w:pos="9062"/>
             </w:tabs>
             <w:rPr>
@@ -155,23 +109,37 @@
               <w:lang w:val="pl-PL" w:eastAsia="pl-PL"/>
             </w:rPr>
           </w:pPr>
-          <w:hyperlink w:anchor="_Toc352798011" w:history="1">
+          <w:hyperlink w:anchor="_Toc353030707" w:history="1">
             <w:r>
               <w:rPr>
                 <w:rStyle w:val="Hyperlink"/>
                 <w:noProof/>
               </w:rPr>
-              <w:t>Teoretyczne podstawy działania</w:t>
-            </w:r>
-            <w:r>
-              <w:rPr>
-                <w:noProof/>
-                <w:webHidden/>
+              <w:t>1.</w:t>
+            </w:r>
+            <w:r>
+              <w:rPr>
+                <w:noProof/>
+                <w:lang w:val="pl-PL" w:eastAsia="pl-PL"/>
               </w:rPr>
               <w:tab/>
             </w:r>
             <w:r>
               <w:rPr>
+                <w:rStyle w:val="Hyperlink"/>
+                <w:noProof/>
+              </w:rPr>
+              <w:t>Oznaczenia</w:t>
+            </w:r>
+            <w:r>
+              <w:rPr>
+                <w:noProof/>
+                <w:webHidden/>
+              </w:rPr>
+              <w:tab/>
+            </w:r>
+            <w:r>
+              <w:rPr>
                 <w:noProof/>
                 <w:webHidden/>
               </w:rPr>
@@ -182,7 +150,7 @@
                 <w:noProof/>
                 <w:webHidden/>
               </w:rPr>
-              <w:instrText xml:space="preserve"> PAGEREF _Toc352798011 \h </w:instrText>
+              <w:instrText xml:space="preserve"> PAGEREF _Toc353030707 \h </w:instrText>
             </w:r>
             <w:r>
               <w:rPr>
@@ -202,7 +170,175 @@
                 <w:noProof/>
                 <w:webHidden/>
               </w:rPr>
-              <w:t>1</w:t>
+              <w:t>2</w:t>
+            </w:r>
+            <w:r>
+              <w:rPr>
+                <w:noProof/>
+                <w:webHidden/>
+              </w:rPr>
+              <w:fldChar w:fldCharType="end"/>
+            </w:r>
+          </w:hyperlink>
+        </w:p>
+        <w:p>
+          <w:pPr>
+            <w:pStyle w:val="TOC3"/>
+            <w:tabs>
+              <w:tab w:val="left" w:pos="1100"/>
+              <w:tab w:val="right" w:leader="dot" w:pos="9062"/>
+            </w:tabs>
+            <w:rPr>
+              <w:noProof/>
+              <w:lang w:val="pl-PL" w:eastAsia="pl-PL"/>
+            </w:rPr>
+          </w:pPr>
+          <w:hyperlink w:anchor="_Toc353030708" w:history="1">
+            <w:r>
+              <w:rPr>
+                <w:rStyle w:val="Hyperlink"/>
+                <w:noProof/>
+              </w:rPr>
+              <w:t>1.1.</w:t>
+            </w:r>
+            <w:r>
+              <w:rPr>
+                <w:noProof/>
+                <w:lang w:val="pl-PL" w:eastAsia="pl-PL"/>
+              </w:rPr>
+              <w:tab/>
+            </w:r>
+            <w:r>
+              <w:rPr>
+                <w:rStyle w:val="Hyperlink"/>
+                <w:noProof/>
+              </w:rPr>
+              <w:t>Definicje</w:t>
+            </w:r>
+            <w:r>
+              <w:rPr>
+                <w:noProof/>
+                <w:webHidden/>
+              </w:rPr>
+              <w:tab/>
+            </w:r>
+            <w:r>
+              <w:rPr>
+                <w:noProof/>
+                <w:webHidden/>
+              </w:rPr>
+              <w:fldChar w:fldCharType="begin"/>
+            </w:r>
+            <w:r>
+              <w:rPr>
+                <w:noProof/>
+                <w:webHidden/>
+              </w:rPr>
+              <w:instrText xml:space="preserve"> PAGEREF _Toc353030708 \h </w:instrText>
+            </w:r>
+            <w:r>
+              <w:rPr>
+                <w:noProof/>
+                <w:webHidden/>
+              </w:rPr>
+            </w:r>
+            <w:r>
+              <w:rPr>
+                <w:noProof/>
+                <w:webHidden/>
+              </w:rPr>
+              <w:fldChar w:fldCharType="separate"/>
+            </w:r>
+            <w:r>
+              <w:rPr>
+                <w:noProof/>
+                <w:webHidden/>
+              </w:rPr>
+              <w:t>2</w:t>
+            </w:r>
+            <w:r>
+              <w:rPr>
+                <w:noProof/>
+                <w:webHidden/>
+              </w:rPr>
+              <w:fldChar w:fldCharType="end"/>
+            </w:r>
+          </w:hyperlink>
+        </w:p>
+        <w:p>
+          <w:pPr>
+            <w:pStyle w:val="TOC3"/>
+            <w:tabs>
+              <w:tab w:val="left" w:pos="1100"/>
+              <w:tab w:val="right" w:leader="dot" w:pos="9062"/>
+            </w:tabs>
+            <w:rPr>
+              <w:noProof/>
+              <w:lang w:val="pl-PL" w:eastAsia="pl-PL"/>
+            </w:rPr>
+          </w:pPr>
+          <w:hyperlink w:anchor="_Toc353030709" w:history="1">
+            <w:r>
+              <w:rPr>
+                <w:rStyle w:val="Hyperlink"/>
+                <w:noProof/>
+              </w:rPr>
+              <w:t>1.2.</w:t>
+            </w:r>
+            <w:r>
+              <w:rPr>
+                <w:noProof/>
+                <w:lang w:val="pl-PL" w:eastAsia="pl-PL"/>
+              </w:rPr>
+              <w:tab/>
+            </w:r>
+            <w:r>
+              <w:rPr>
+                <w:rStyle w:val="Hyperlink"/>
+                <w:noProof/>
+              </w:rPr>
+              <w:t>Przykład transakcji</w:t>
+            </w:r>
+            <w:r>
+              <w:rPr>
+                <w:noProof/>
+                <w:webHidden/>
+              </w:rPr>
+              <w:tab/>
+            </w:r>
+            <w:r>
+              <w:rPr>
+                <w:noProof/>
+                <w:webHidden/>
+              </w:rPr>
+              <w:fldChar w:fldCharType="begin"/>
+            </w:r>
+            <w:r>
+              <w:rPr>
+                <w:noProof/>
+                <w:webHidden/>
+              </w:rPr>
+              <w:instrText xml:space="preserve"> PAGEREF _Toc353030709 \h </w:instrText>
+            </w:r>
+            <w:r>
+              <w:rPr>
+                <w:noProof/>
+                <w:webHidden/>
+              </w:rPr>
+            </w:r>
+            <w:r>
+              <w:rPr>
+                <w:noProof/>
+                <w:webHidden/>
+              </w:rPr>
+              <w:fldChar w:fldCharType="separate"/>
+            </w:r>
+            <w:r>
+              <w:rPr>
+                <w:noProof/>
+                <w:webHidden/>
+              </w:rPr>
+              <w:t>2</w:t>
             </w:r>
             <w:r>
               <w:rPr>
@@ -225,13 +361,13 @@
               <w:lang w:val="pl-PL" w:eastAsia="pl-PL"/>
             </w:rPr>
           </w:pPr>
-          <w:hyperlink w:anchor="_Toc352798012" w:history="1">
+          <w:hyperlink w:anchor="_Toc353030710" w:history="1">
             <w:r>
               <w:rPr>
                 <w:rStyle w:val="Hyperlink"/>
                 <w:noProof/>
               </w:rPr>
-              <w:t>1.</w:t>
+              <w:t>2.</w:t>
             </w:r>
             <w:r>
               <w:rPr>
@@ -245,7 +381,7 @@
                 <w:rStyle w:val="Hyperlink"/>
                 <w:noProof/>
               </w:rPr>
-              <w:t>Oznaczenia</w:t>
+              <w:t>Użycie oznaczeń w programie</w:t>
             </w:r>
             <w:r>
               <w:rPr>
@@ -266,7 +402,7 @@
                 <w:noProof/>
                 <w:webHidden/>
               </w:rPr>
-              <w:instrText xml:space="preserve"> PAGEREF _Toc352798012 \h </w:instrText>
+              <w:instrText xml:space="preserve"> PAGEREF _Toc353030710 \h </w:instrText>
             </w:r>
             <w:r>
               <w:rPr>
@@ -286,7 +422,91 @@
                 <w:noProof/>
                 <w:webHidden/>
               </w:rPr>
-              <w:t>2</w:t>
+              <w:t>3</w:t>
+            </w:r>
+            <w:r>
+              <w:rPr>
+                <w:noProof/>
+                <w:webHidden/>
+              </w:rPr>
+              <w:fldChar w:fldCharType="end"/>
+            </w:r>
+          </w:hyperlink>
+        </w:p>
+        <w:p>
+          <w:pPr>
+            <w:pStyle w:val="TOC2"/>
+            <w:tabs>
+              <w:tab w:val="left" w:pos="660"/>
+              <w:tab w:val="right" w:leader="dot" w:pos="9062"/>
+            </w:tabs>
+            <w:rPr>
+              <w:noProof/>
+              <w:lang w:val="pl-PL" w:eastAsia="pl-PL"/>
+            </w:rPr>
+          </w:pPr>
+          <w:hyperlink w:anchor="_Toc353030711" w:history="1">
+            <w:r>
+              <w:rPr>
+                <w:rStyle w:val="Hyperlink"/>
+                <w:noProof/>
+              </w:rPr>
+              <w:t>3.</w:t>
+            </w:r>
+            <w:r>
+              <w:rPr>
+                <w:noProof/>
+                <w:lang w:val="pl-PL" w:eastAsia="pl-PL"/>
+              </w:rPr>
+              <w:tab/>
+            </w:r>
+            <w:r>
+              <w:rPr>
+                <w:rStyle w:val="Hyperlink"/>
+                <w:noProof/>
+              </w:rPr>
+              <w:t>Możliwe akcje użytkowników</w:t>
+            </w:r>
+            <w:r>
+              <w:rPr>
+                <w:noProof/>
+                <w:webHidden/>
+              </w:rPr>
+              <w:tab/>
+            </w:r>
+            <w:r>
+              <w:rPr>
+                <w:noProof/>
+                <w:webHidden/>
+              </w:rPr>
+              <w:fldChar w:fldCharType="begin"/>
+            </w:r>
+            <w:r>
+              <w:rPr>
+                <w:noProof/>
+                <w:webHidden/>
+              </w:rPr>
+              <w:instrText xml:space="preserve"> PAGEREF _Toc353030711 \h </w:instrText>
+            </w:r>
+            <w:r>
+              <w:rPr>
+                <w:noProof/>
+                <w:webHidden/>
+              </w:rPr>
+            </w:r>
+            <w:r>
+              <w:rPr>
+                <w:noProof/>
+                <w:webHidden/>
+              </w:rPr>
+              <w:fldChar w:fldCharType="separate"/>
+            </w:r>
+            <w:r>
+              <w:rPr>
+                <w:noProof/>
+                <w:webHidden/>
+              </w:rPr>
+              <w:t>3</w:t>
             </w:r>
             <w:r>
               <w:rPr>
@@ -309,13 +529,13 @@
               <w:lang w:val="pl-PL" w:eastAsia="pl-PL"/>
             </w:rPr>
           </w:pPr>
-          <w:hyperlink w:anchor="_Toc352798013" w:history="1">
+          <w:hyperlink w:anchor="_Toc353030712" w:history="1">
             <w:r>
               <w:rPr>
                 <w:rStyle w:val="Hyperlink"/>
                 <w:noProof/>
               </w:rPr>
-              <w:t>1.1.</w:t>
+              <w:t>3.1.</w:t>
             </w:r>
             <w:r>
               <w:rPr>
@@ -329,7 +549,7 @@
                 <w:rStyle w:val="Hyperlink"/>
                 <w:noProof/>
               </w:rPr>
-              <w:t>Definicje</w:t>
+              <w:t xml:space="preserve"> Ogólnie</w:t>
             </w:r>
             <w:r>
               <w:rPr>
@@ -350,7 +570,7 @@
                 <w:noProof/>
                 <w:webHidden/>
               </w:rPr>
-              <w:instrText xml:space="preserve"> PAGEREF _Toc352798013 \h </w:instrText>
+              <w:instrText xml:space="preserve"> PAGEREF _Toc353030712 \h </w:instrText>
             </w:r>
             <w:r>
               <w:rPr>
@@ -370,7 +590,7 @@
                 <w:noProof/>
                 <w:webHidden/>
               </w:rPr>
-              <w:t>2</w:t>
+              <w:t>3</w:t>
             </w:r>
             <w:r>
               <w:rPr>
@@ -393,13 +613,13 @@
               <w:lang w:val="pl-PL" w:eastAsia="pl-PL"/>
             </w:rPr>
           </w:pPr>
-          <w:hyperlink w:anchor="_Toc352798014" w:history="1">
+          <w:hyperlink w:anchor="_Toc353030713" w:history="1">
             <w:r>
               <w:rPr>
                 <w:rStyle w:val="Hyperlink"/>
                 <w:noProof/>
               </w:rPr>
-              <w:t>1.2.</w:t>
+              <w:t xml:space="preserve">3.2.  </w:t>
             </w:r>
             <w:r>
               <w:rPr>
@@ -413,7 +633,7 @@
                 <w:rStyle w:val="Hyperlink"/>
                 <w:noProof/>
               </w:rPr>
-              <w:t>Przykład</w:t>
+              <w:t>Dodawanie nowej transakcji</w:t>
             </w:r>
             <w:r>
               <w:rPr>
@@ -434,7 +654,7 @@
                 <w:noProof/>
                 <w:webHidden/>
               </w:rPr>
-              <w:instrText xml:space="preserve"> PAGEREF _Toc352798014 \h </w:instrText>
+              <w:instrText xml:space="preserve"> PAGEREF _Toc353030713 \h </w:instrText>
             </w:r>
             <w:r>
               <w:rPr>
@@ -454,7 +674,175 @@
                 <w:noProof/>
                 <w:webHidden/>
               </w:rPr>
-              <w:t>2</w:t>
+              <w:t>4</w:t>
+            </w:r>
+            <w:r>
+              <w:rPr>
+                <w:noProof/>
+                <w:webHidden/>
+              </w:rPr>
+              <w:fldChar w:fldCharType="end"/>
+            </w:r>
+          </w:hyperlink>
+        </w:p>
+        <w:p>
+          <w:pPr>
+            <w:pStyle w:val="TOC3"/>
+            <w:tabs>
+              <w:tab w:val="left" w:pos="1100"/>
+              <w:tab w:val="right" w:leader="dot" w:pos="9062"/>
+            </w:tabs>
+            <w:rPr>
+              <w:noProof/>
+              <w:lang w:val="pl-PL" w:eastAsia="pl-PL"/>
+            </w:rPr>
+          </w:pPr>
+          <w:hyperlink w:anchor="_Toc353030714" w:history="1">
+            <w:r>
+              <w:rPr>
+                <w:rStyle w:val="Hyperlink"/>
+                <w:noProof/>
+              </w:rPr>
+              <w:t xml:space="preserve">3.3. </w:t>
+            </w:r>
+            <w:r>
+              <w:rPr>
+                <w:noProof/>
+                <w:lang w:val="pl-PL" w:eastAsia="pl-PL"/>
+              </w:rPr>
+              <w:tab/>
+            </w:r>
+            <w:r>
+              <w:rPr>
+                <w:rStyle w:val="Hyperlink"/>
+                <w:noProof/>
+              </w:rPr>
+              <w:t>Optymalizacja transakcji grupy użytkowników</w:t>
+            </w:r>
+            <w:r>
+              <w:rPr>
+                <w:noProof/>
+                <w:webHidden/>
+              </w:rPr>
+              <w:tab/>
+            </w:r>
+            <w:r>
+              <w:rPr>
+                <w:noProof/>
+                <w:webHidden/>
+              </w:rPr>
+              <w:fldChar w:fldCharType="begin"/>
+            </w:r>
+            <w:r>
+              <w:rPr>
+                <w:noProof/>
+                <w:webHidden/>
+              </w:rPr>
+              <w:instrText xml:space="preserve"> PAGEREF _Toc353030714 \h </w:instrText>
+            </w:r>
+            <w:r>
+              <w:rPr>
+                <w:noProof/>
+                <w:webHidden/>
+              </w:rPr>
+            </w:r>
+            <w:r>
+              <w:rPr>
+                <w:noProof/>
+                <w:webHidden/>
+              </w:rPr>
+              <w:fldChar w:fldCharType="separate"/>
+            </w:r>
+            <w:r>
+              <w:rPr>
+                <w:noProof/>
+                <w:webHidden/>
+              </w:rPr>
+              <w:t>4</w:t>
+            </w:r>
+            <w:r>
+              <w:rPr>
+                <w:noProof/>
+                <w:webHidden/>
+              </w:rPr>
+              <w:fldChar w:fldCharType="end"/>
+            </w:r>
+          </w:hyperlink>
+        </w:p>
+        <w:p>
+          <w:pPr>
+            <w:pStyle w:val="TOC3"/>
+            <w:tabs>
+              <w:tab w:val="left" w:pos="1100"/>
+              <w:tab w:val="right" w:leader="dot" w:pos="9062"/>
+            </w:tabs>
+            <w:rPr>
+              <w:noProof/>
+              <w:lang w:val="pl-PL" w:eastAsia="pl-PL"/>
+            </w:rPr>
+          </w:pPr>
+          <w:hyperlink w:anchor="_Toc353030715" w:history="1">
+            <w:r>
+              <w:rPr>
+                <w:rStyle w:val="Hyperlink"/>
+                <w:noProof/>
+              </w:rPr>
+              <w:t xml:space="preserve">3.4 </w:t>
+            </w:r>
+            <w:r>
+              <w:rPr>
+                <w:noProof/>
+                <w:lang w:val="pl-PL" w:eastAsia="pl-PL"/>
+              </w:rPr>
+              <w:tab/>
+            </w:r>
+            <w:r>
+              <w:rPr>
+                <w:rStyle w:val="Hyperlink"/>
+                <w:noProof/>
+              </w:rPr>
+              <w:t>Globalna optymalizacja transakcji</w:t>
+            </w:r>
+            <w:r>
+              <w:rPr>
+                <w:noProof/>
+                <w:webHidden/>
+              </w:rPr>
+              <w:tab/>
+            </w:r>
+            <w:r>
+              <w:rPr>
+                <w:noProof/>
+                <w:webHidden/>
+              </w:rPr>
+              <w:fldChar w:fldCharType="begin"/>
+            </w:r>
+            <w:r>
+              <w:rPr>
+                <w:noProof/>
+                <w:webHidden/>
+              </w:rPr>
+              <w:instrText xml:space="preserve"> PAGEREF _Toc353030715 \h </w:instrText>
+            </w:r>
+            <w:r>
+              <w:rPr>
+                <w:noProof/>
+                <w:webHidden/>
+              </w:rPr>
+            </w:r>
+            <w:r>
+              <w:rPr>
+                <w:noProof/>
+                <w:webHidden/>
+              </w:rPr>
+              <w:fldChar w:fldCharType="separate"/>
+            </w:r>
+            <w:r>
+              <w:rPr>
+                <w:noProof/>
+                <w:webHidden/>
+              </w:rPr>
+              <w:t>4</w:t>
             </w:r>
             <w:r>
               <w:rPr>
@@ -477,13 +865,13 @@
               <w:lang w:val="pl-PL" w:eastAsia="pl-PL"/>
             </w:rPr>
           </w:pPr>
-          <w:hyperlink w:anchor="_Toc352798015" w:history="1">
+          <w:hyperlink w:anchor="_Toc353030716" w:history="1">
             <w:r>
               <w:rPr>
                 <w:rStyle w:val="Hyperlink"/>
                 <w:noProof/>
               </w:rPr>
-              <w:t>2.</w:t>
+              <w:t>4.</w:t>
             </w:r>
             <w:r>
               <w:rPr>
@@ -497,7 +885,7 @@
                 <w:rStyle w:val="Hyperlink"/>
                 <w:noProof/>
               </w:rPr>
-              <w:t>Użycie oznaczeń w programie</w:t>
+              <w:t>Bezpieczeństwo użytkowników</w:t>
             </w:r>
             <w:r>
               <w:rPr>
@@ -518,7 +906,7 @@
                 <w:noProof/>
                 <w:webHidden/>
               </w:rPr>
-              <w:instrText xml:space="preserve"> PAGEREF _Toc352798015 \h </w:instrText>
+              <w:instrText xml:space="preserve"> PAGEREF _Toc353030716 \h </w:instrText>
             </w:r>
             <w:r>
               <w:rPr>
@@ -538,7 +926,259 @@
                 <w:noProof/>
                 <w:webHidden/>
               </w:rPr>
-              <w:t>3</w:t>
+              <w:t>5</w:t>
+            </w:r>
+            <w:r>
+              <w:rPr>
+                <w:noProof/>
+                <w:webHidden/>
+              </w:rPr>
+              <w:fldChar w:fldCharType="end"/>
+            </w:r>
+          </w:hyperlink>
+        </w:p>
+        <w:p>
+          <w:pPr>
+            <w:pStyle w:val="TOC3"/>
+            <w:tabs>
+              <w:tab w:val="left" w:pos="1100"/>
+              <w:tab w:val="right" w:leader="dot" w:pos="9062"/>
+            </w:tabs>
+            <w:rPr>
+              <w:noProof/>
+              <w:lang w:val="pl-PL" w:eastAsia="pl-PL"/>
+            </w:rPr>
+          </w:pPr>
+          <w:hyperlink w:anchor="_Toc353030717" w:history="1">
+            <w:r>
+              <w:rPr>
+                <w:rStyle w:val="Hyperlink"/>
+                <w:noProof/>
+              </w:rPr>
+              <w:t>4.1.</w:t>
+            </w:r>
+            <w:r>
+              <w:rPr>
+                <w:noProof/>
+                <w:lang w:val="pl-PL" w:eastAsia="pl-PL"/>
+              </w:rPr>
+              <w:tab/>
+            </w:r>
+            <w:r>
+              <w:rPr>
+                <w:rStyle w:val="Hyperlink"/>
+                <w:noProof/>
+              </w:rPr>
+              <w:t>OAuth – autoryzacja użytkownika w aplikacji</w:t>
+            </w:r>
+            <w:r>
+              <w:rPr>
+                <w:noProof/>
+                <w:webHidden/>
+              </w:rPr>
+              <w:tab/>
+            </w:r>
+            <w:r>
+              <w:rPr>
+                <w:noProof/>
+                <w:webHidden/>
+              </w:rPr>
+              <w:fldChar w:fldCharType="begin"/>
+            </w:r>
+            <w:r>
+              <w:rPr>
+                <w:noProof/>
+                <w:webHidden/>
+              </w:rPr>
+              <w:instrText xml:space="preserve"> PAGEREF _Toc353030717 \h </w:instrText>
+            </w:r>
+            <w:r>
+              <w:rPr>
+                <w:noProof/>
+                <w:webHidden/>
+              </w:rPr>
+            </w:r>
+            <w:r>
+              <w:rPr>
+                <w:noProof/>
+                <w:webHidden/>
+              </w:rPr>
+              <w:fldChar w:fldCharType="separate"/>
+            </w:r>
+            <w:r>
+              <w:rPr>
+                <w:noProof/>
+                <w:webHidden/>
+              </w:rPr>
+              <w:t>5</w:t>
+            </w:r>
+            <w:r>
+              <w:rPr>
+                <w:noProof/>
+                <w:webHidden/>
+              </w:rPr>
+              <w:fldChar w:fldCharType="end"/>
+            </w:r>
+          </w:hyperlink>
+        </w:p>
+        <w:p>
+          <w:pPr>
+            <w:pStyle w:val="TOC3"/>
+            <w:tabs>
+              <w:tab w:val="left" w:pos="1100"/>
+              <w:tab w:val="right" w:leader="dot" w:pos="9062"/>
+            </w:tabs>
+            <w:rPr>
+              <w:noProof/>
+              <w:lang w:val="pl-PL" w:eastAsia="pl-PL"/>
+            </w:rPr>
+          </w:pPr>
+          <w:hyperlink w:anchor="_Toc353030718" w:history="1">
+            <w:r>
+              <w:rPr>
+                <w:rStyle w:val="Hyperlink"/>
+                <w:noProof/>
+              </w:rPr>
+              <w:t>4.2.</w:t>
+            </w:r>
+            <w:r>
+              <w:rPr>
+                <w:noProof/>
+                <w:lang w:val="pl-PL" w:eastAsia="pl-PL"/>
+              </w:rPr>
+              <w:tab/>
+            </w:r>
+            <w:r>
+              <w:rPr>
+                <w:rStyle w:val="Hyperlink"/>
+                <w:noProof/>
+              </w:rPr>
+              <w:t>Szyfrowanie danych</w:t>
+            </w:r>
+            <w:r>
+              <w:rPr>
+                <w:noProof/>
+                <w:webHidden/>
+              </w:rPr>
+              <w:tab/>
+            </w:r>
+            <w:r>
+              <w:rPr>
+                <w:noProof/>
+                <w:webHidden/>
+              </w:rPr>
+              <w:fldChar w:fldCharType="begin"/>
+            </w:r>
+            <w:r>
+              <w:rPr>
+                <w:noProof/>
+                <w:webHidden/>
+              </w:rPr>
+              <w:instrText xml:space="preserve"> PAGEREF _Toc353030718 \h </w:instrText>
+            </w:r>
+            <w:r>
+              <w:rPr>
+                <w:noProof/>
+                <w:webHidden/>
+              </w:rPr>
+            </w:r>
+            <w:r>
+              <w:rPr>
+                <w:noProof/>
+                <w:webHidden/>
+              </w:rPr>
+              <w:fldChar w:fldCharType="separate"/>
+            </w:r>
+            <w:r>
+              <w:rPr>
+                <w:noProof/>
+                <w:webHidden/>
+              </w:rPr>
+              <w:t>5</w:t>
+            </w:r>
+            <w:r>
+              <w:rPr>
+                <w:noProof/>
+                <w:webHidden/>
+              </w:rPr>
+              <w:fldChar w:fldCharType="end"/>
+            </w:r>
+          </w:hyperlink>
+        </w:p>
+        <w:p>
+          <w:pPr>
+            <w:pStyle w:val="TOC3"/>
+            <w:tabs>
+              <w:tab w:val="left" w:pos="1100"/>
+              <w:tab w:val="right" w:leader="dot" w:pos="9062"/>
+            </w:tabs>
+            <w:rPr>
+              <w:noProof/>
+              <w:lang w:val="pl-PL" w:eastAsia="pl-PL"/>
+            </w:rPr>
+          </w:pPr>
+          <w:hyperlink w:anchor="_Toc353030719" w:history="1">
+            <w:r>
+              <w:rPr>
+                <w:rStyle w:val="Hyperlink"/>
+                <w:noProof/>
+              </w:rPr>
+              <w:t>4.3.</w:t>
+            </w:r>
+            <w:r>
+              <w:rPr>
+                <w:noProof/>
+                <w:lang w:val="pl-PL" w:eastAsia="pl-PL"/>
+              </w:rPr>
+              <w:tab/>
+            </w:r>
+            <w:r>
+              <w:rPr>
+                <w:rStyle w:val="Hyperlink"/>
+                <w:noProof/>
+              </w:rPr>
+              <w:t>Bezpieczeństwo bazy danych</w:t>
+            </w:r>
+            <w:r>
+              <w:rPr>
+                <w:noProof/>
+                <w:webHidden/>
+              </w:rPr>
+              <w:tab/>
+            </w:r>
+            <w:r>
+              <w:rPr>
+                <w:noProof/>
+                <w:webHidden/>
+              </w:rPr>
+              <w:fldChar w:fldCharType="begin"/>
+            </w:r>
+            <w:r>
+              <w:rPr>
+                <w:noProof/>
+                <w:webHidden/>
+              </w:rPr>
+              <w:instrText xml:space="preserve"> PAGEREF _Toc353030719 \h </w:instrText>
+            </w:r>
+            <w:r>
+              <w:rPr>
+                <w:noProof/>
+                <w:webHidden/>
+              </w:rPr>
+            </w:r>
+            <w:r>
+              <w:rPr>
+                <w:noProof/>
+                <w:webHidden/>
+              </w:rPr>
+              <w:fldChar w:fldCharType="separate"/>
+            </w:r>
+            <w:r>
+              <w:rPr>
+                <w:noProof/>
+                <w:webHidden/>
+              </w:rPr>
+              <w:t>5</w:t>
             </w:r>
             <w:r>
               <w:rPr>
@@ -561,13 +1201,13 @@
               <w:lang w:val="pl-PL" w:eastAsia="pl-PL"/>
             </w:rPr>
           </w:pPr>
-          <w:hyperlink w:anchor="_Toc352798016" w:history="1">
+          <w:hyperlink w:anchor="_Toc353030720" w:history="1">
             <w:r>
               <w:rPr>
                 <w:rStyle w:val="Hyperlink"/>
                 <w:noProof/>
               </w:rPr>
-              <w:t>3.</w:t>
+              <w:t>5.</w:t>
             </w:r>
             <w:r>
               <w:rPr>
@@ -581,7 +1221,7 @@
                 <w:rStyle w:val="Hyperlink"/>
                 <w:noProof/>
               </w:rPr>
-              <w:t>Możliwe akcje użytkowników</w:t>
+              <w:t>Serwer HTTP/HTTPS</w:t>
             </w:r>
             <w:r>
               <w:rPr>
@@ -602,7 +1242,7 @@
                 <w:noProof/>
                 <w:webHidden/>
               </w:rPr>
-              <w:instrText xml:space="preserve"> PAGEREF _Toc352798016 \h </w:instrText>
+              <w:instrText xml:space="preserve"> PAGEREF _Toc353030720 \h </w:instrText>
             </w:r>
             <w:r>
               <w:rPr>
@@ -622,7 +1262,7 @@
                 <w:noProof/>
                 <w:webHidden/>
               </w:rPr>
-              <w:t>3</w:t>
+              <w:t>6</w:t>
             </w:r>
             <w:r>
               <w:rPr>
@@ -645,13 +1285,13 @@
               <w:lang w:val="pl-PL" w:eastAsia="pl-PL"/>
             </w:rPr>
           </w:pPr>
-          <w:hyperlink w:anchor="_Toc352798017" w:history="1">
+          <w:hyperlink w:anchor="_Toc353030721" w:history="1">
             <w:r>
               <w:rPr>
                 <w:rStyle w:val="Hyperlink"/>
                 <w:noProof/>
               </w:rPr>
-              <w:t>3.1.</w:t>
+              <w:t>5.1.</w:t>
             </w:r>
             <w:r>
               <w:rPr>
@@ -665,7 +1305,7 @@
                 <w:rStyle w:val="Hyperlink"/>
                 <w:noProof/>
               </w:rPr>
-              <w:t xml:space="preserve"> Ogólnie</w:t>
+              <w:t>Dynamiczny adres IP serwera</w:t>
             </w:r>
             <w:r>
               <w:rPr>
@@ -686,7 +1326,7 @@
                 <w:noProof/>
                 <w:webHidden/>
               </w:rPr>
-              <w:instrText xml:space="preserve"> PAGEREF _Toc352798017 \h </w:instrText>
+              <w:instrText xml:space="preserve"> PAGEREF _Toc353030721 \h </w:instrText>
             </w:r>
             <w:r>
               <w:rPr>
@@ -706,7 +1346,7 @@
                 <w:noProof/>
                 <w:webHidden/>
               </w:rPr>
-              <w:t>3</w:t>
+              <w:t>6</w:t>
             </w:r>
             <w:r>
               <w:rPr>
@@ -729,13 +1369,13 @@
               <w:lang w:val="pl-PL" w:eastAsia="pl-PL"/>
             </w:rPr>
           </w:pPr>
-          <w:hyperlink w:anchor="_Toc352798018" w:history="1">
+          <w:hyperlink w:anchor="_Toc353030722" w:history="1">
             <w:r>
               <w:rPr>
                 <w:rStyle w:val="Hyperlink"/>
                 <w:noProof/>
               </w:rPr>
-              <w:t xml:space="preserve">3.2.  </w:t>
+              <w:t>5.2.</w:t>
             </w:r>
             <w:r>
               <w:rPr>
@@ -749,7 +1389,7 @@
                 <w:rStyle w:val="Hyperlink"/>
                 <w:noProof/>
               </w:rPr>
-              <w:t>Dodawanie nowej transakcji</w:t>
+              <w:t>Server www</w:t>
             </w:r>
             <w:r>
               <w:rPr>
@@ -770,7 +1410,7 @@
                 <w:noProof/>
                 <w:webHidden/>
               </w:rPr>
-              <w:instrText xml:space="preserve"> PAGEREF _Toc352798018 \h </w:instrText>
+              <w:instrText xml:space="preserve"> PAGEREF _Toc353030722 \h </w:instrText>
             </w:r>
             <w:r>
               <w:rPr>
@@ -790,7 +1430,7 @@
                 <w:noProof/>
                 <w:webHidden/>
               </w:rPr>
-              <w:t>4</w:t>
+              <w:t>6</w:t>
             </w:r>
             <w:r>
               <w:rPr>
@@ -805,6 +1445,7 @@
           <w:pPr>
             <w:pStyle w:val="TOC3"/>
             <w:tabs>
+              <w:tab w:val="left" w:pos="1100"/>
               <w:tab w:val="right" w:leader="dot" w:pos="9062"/>
             </w:tabs>
             <w:rPr>
@@ -812,23 +1453,37 @@
               <w:lang w:val="pl-PL" w:eastAsia="pl-PL"/>
             </w:rPr>
           </w:pPr>
-          <w:hyperlink w:anchor="_Toc352798019" w:history="1">
+          <w:hyperlink w:anchor="_Toc353030723" w:history="1">
             <w:r>
               <w:rPr>
                 <w:rStyle w:val="Hyperlink"/>
                 <w:noProof/>
               </w:rPr>
-              <w:t>3.3. Optymalizacja transakcji grupy użytkowników</w:t>
-            </w:r>
-            <w:r>
-              <w:rPr>
-                <w:noProof/>
-                <w:webHidden/>
+              <w:t>5.3.</w:t>
+            </w:r>
+            <w:r>
+              <w:rPr>
+                <w:noProof/>
+                <w:lang w:val="pl-PL" w:eastAsia="pl-PL"/>
               </w:rPr>
               <w:tab/>
             </w:r>
             <w:r>
               <w:rPr>
+                <w:rStyle w:val="Hyperlink"/>
+                <w:noProof/>
+              </w:rPr>
+              <w:t>Serwer bazy danych</w:t>
+            </w:r>
+            <w:r>
+              <w:rPr>
+                <w:noProof/>
+                <w:webHidden/>
+              </w:rPr>
+              <w:tab/>
+            </w:r>
+            <w:r>
+              <w:rPr>
                 <w:noProof/>
                 <w:webHidden/>
               </w:rPr>
@@ -839,7 +1494,7 @@
                 <w:noProof/>
                 <w:webHidden/>
               </w:rPr>
-              <w:instrText xml:space="preserve"> PAGEREF _Toc352798019 \h </w:instrText>
+              <w:instrText xml:space="preserve"> PAGEREF _Toc353030723 \h </w:instrText>
             </w:r>
             <w:r>
               <w:rPr>
@@ -859,7 +1514,7 @@
                 <w:noProof/>
                 <w:webHidden/>
               </w:rPr>
-              <w:t>4</w:t>
+              <w:t>6</w:t>
             </w:r>
             <w:r>
               <w:rPr>
@@ -872,8 +1527,9 @@
         </w:p>
         <w:p>
           <w:pPr>
-            <w:pStyle w:val="TOC3"/>
+            <w:pStyle w:val="TOC2"/>
             <w:tabs>
+              <w:tab w:val="left" w:pos="660"/>
               <w:tab w:val="right" w:leader="dot" w:pos="9062"/>
             </w:tabs>
             <w:rPr>
@@ -881,23 +1537,37 @@
               <w:lang w:val="pl-PL" w:eastAsia="pl-PL"/>
             </w:rPr>
           </w:pPr>
-          <w:hyperlink w:anchor="_Toc352798020" w:history="1">
+          <w:hyperlink w:anchor="_Toc353030724" w:history="1">
             <w:r>
               <w:rPr>
                 <w:rStyle w:val="Hyperlink"/>
                 <w:noProof/>
               </w:rPr>
-              <w:t>3.4 Globalna optymalizacja transakcji</w:t>
-            </w:r>
-            <w:r>
-              <w:rPr>
-                <w:noProof/>
-                <w:webHidden/>
+              <w:t>6.</w:t>
+            </w:r>
+            <w:r>
+              <w:rPr>
+                <w:noProof/>
+                <w:lang w:val="pl-PL" w:eastAsia="pl-PL"/>
               </w:rPr>
               <w:tab/>
             </w:r>
             <w:r>
               <w:rPr>
+                <w:rStyle w:val="Hyperlink"/>
+                <w:noProof/>
+              </w:rPr>
+              <w:t>Baza danych</w:t>
+            </w:r>
+            <w:r>
+              <w:rPr>
+                <w:noProof/>
+                <w:webHidden/>
+              </w:rPr>
+              <w:tab/>
+            </w:r>
+            <w:r>
+              <w:rPr>
                 <w:noProof/>
                 <w:webHidden/>
               </w:rPr>
@@ -908,7 +1578,7 @@
                 <w:noProof/>
                 <w:webHidden/>
               </w:rPr>
-              <w:instrText xml:space="preserve"> PAGEREF _Toc352798020 \h </w:instrText>
+              <w:instrText xml:space="preserve"> PAGEREF _Toc353030724 \h </w:instrText>
             </w:r>
             <w:r>
               <w:rPr>
@@ -928,7 +1598,259 @@
                 <w:noProof/>
                 <w:webHidden/>
               </w:rPr>
-              <w:t>4</w:t>
+              <w:t>7</w:t>
+            </w:r>
+            <w:r>
+              <w:rPr>
+                <w:noProof/>
+                <w:webHidden/>
+              </w:rPr>
+              <w:fldChar w:fldCharType="end"/>
+            </w:r>
+          </w:hyperlink>
+        </w:p>
+        <w:p>
+          <w:pPr>
+            <w:pStyle w:val="TOC3"/>
+            <w:tabs>
+              <w:tab w:val="left" w:pos="1100"/>
+              <w:tab w:val="right" w:leader="dot" w:pos="9062"/>
+            </w:tabs>
+            <w:rPr>
+              <w:noProof/>
+              <w:lang w:val="pl-PL" w:eastAsia="pl-PL"/>
+            </w:rPr>
+          </w:pPr>
+          <w:hyperlink w:anchor="_Toc353030725" w:history="1">
+            <w:r>
+              <w:rPr>
+                <w:rStyle w:val="Hyperlink"/>
+                <w:noProof/>
+              </w:rPr>
+              <w:t>6.1.</w:t>
+            </w:r>
+            <w:r>
+              <w:rPr>
+                <w:noProof/>
+                <w:lang w:val="pl-PL" w:eastAsia="pl-PL"/>
+              </w:rPr>
+              <w:tab/>
+            </w:r>
+            <w:r>
+              <w:rPr>
+                <w:rStyle w:val="Hyperlink"/>
+                <w:noProof/>
+              </w:rPr>
+              <w:t>Tabele</w:t>
+            </w:r>
+            <w:r>
+              <w:rPr>
+                <w:noProof/>
+                <w:webHidden/>
+              </w:rPr>
+              <w:tab/>
+            </w:r>
+            <w:r>
+              <w:rPr>
+                <w:noProof/>
+                <w:webHidden/>
+              </w:rPr>
+              <w:fldChar w:fldCharType="begin"/>
+            </w:r>
+            <w:r>
+              <w:rPr>
+                <w:noProof/>
+                <w:webHidden/>
+              </w:rPr>
+              <w:instrText xml:space="preserve"> PAGEREF _Toc353030725 \h </w:instrText>
+            </w:r>
+            <w:r>
+              <w:rPr>
+                <w:noProof/>
+                <w:webHidden/>
+              </w:rPr>
+            </w:r>
+            <w:r>
+              <w:rPr>
+                <w:noProof/>
+                <w:webHidden/>
+              </w:rPr>
+              <w:fldChar w:fldCharType="separate"/>
+            </w:r>
+            <w:r>
+              <w:rPr>
+                <w:noProof/>
+                <w:webHidden/>
+              </w:rPr>
+              <w:t>7</w:t>
+            </w:r>
+            <w:r>
+              <w:rPr>
+                <w:noProof/>
+                <w:webHidden/>
+              </w:rPr>
+              <w:fldChar w:fldCharType="end"/>
+            </w:r>
+          </w:hyperlink>
+        </w:p>
+        <w:p>
+          <w:pPr>
+            <w:pStyle w:val="TOC3"/>
+            <w:tabs>
+              <w:tab w:val="left" w:pos="1100"/>
+              <w:tab w:val="right" w:leader="dot" w:pos="9062"/>
+            </w:tabs>
+            <w:rPr>
+              <w:noProof/>
+              <w:lang w:val="pl-PL" w:eastAsia="pl-PL"/>
+            </w:rPr>
+          </w:pPr>
+          <w:hyperlink w:anchor="_Toc353030726" w:history="1">
+            <w:r>
+              <w:rPr>
+                <w:rStyle w:val="Hyperlink"/>
+                <w:noProof/>
+              </w:rPr>
+              <w:t>6.2.</w:t>
+            </w:r>
+            <w:r>
+              <w:rPr>
+                <w:noProof/>
+                <w:lang w:val="pl-PL" w:eastAsia="pl-PL"/>
+              </w:rPr>
+              <w:tab/>
+            </w:r>
+            <w:r>
+              <w:rPr>
+                <w:rStyle w:val="Hyperlink"/>
+                <w:noProof/>
+              </w:rPr>
+              <w:t>Opis tabel</w:t>
+            </w:r>
+            <w:r>
+              <w:rPr>
+                <w:noProof/>
+                <w:webHidden/>
+              </w:rPr>
+              <w:tab/>
+            </w:r>
+            <w:r>
+              <w:rPr>
+                <w:noProof/>
+                <w:webHidden/>
+              </w:rPr>
+              <w:fldChar w:fldCharType="begin"/>
+            </w:r>
+            <w:r>
+              <w:rPr>
+                <w:noProof/>
+                <w:webHidden/>
+              </w:rPr>
+              <w:instrText xml:space="preserve"> PAGEREF _Toc353030726 \h </w:instrText>
+            </w:r>
+            <w:r>
+              <w:rPr>
+                <w:noProof/>
+                <w:webHidden/>
+              </w:rPr>
+            </w:r>
+            <w:r>
+              <w:rPr>
+                <w:noProof/>
+                <w:webHidden/>
+              </w:rPr>
+              <w:fldChar w:fldCharType="separate"/>
+            </w:r>
+            <w:r>
+              <w:rPr>
+                <w:noProof/>
+                <w:webHidden/>
+              </w:rPr>
+              <w:t>7</w:t>
+            </w:r>
+            <w:r>
+              <w:rPr>
+                <w:noProof/>
+                <w:webHidden/>
+              </w:rPr>
+              <w:fldChar w:fldCharType="end"/>
+            </w:r>
+          </w:hyperlink>
+        </w:p>
+        <w:p>
+          <w:pPr>
+            <w:pStyle w:val="TOC3"/>
+            <w:tabs>
+              <w:tab w:val="left" w:pos="1100"/>
+              <w:tab w:val="right" w:leader="dot" w:pos="9062"/>
+            </w:tabs>
+            <w:rPr>
+              <w:noProof/>
+              <w:lang w:val="pl-PL" w:eastAsia="pl-PL"/>
+            </w:rPr>
+          </w:pPr>
+          <w:hyperlink w:anchor="_Toc353030727" w:history="1">
+            <w:r>
+              <w:rPr>
+                <w:rStyle w:val="Hyperlink"/>
+                <w:noProof/>
+              </w:rPr>
+              <w:t>6.3.</w:t>
+            </w:r>
+            <w:r>
+              <w:rPr>
+                <w:noProof/>
+                <w:lang w:val="pl-PL" w:eastAsia="pl-PL"/>
+              </w:rPr>
+              <w:tab/>
+            </w:r>
+            <w:r>
+              <w:rPr>
+                <w:rStyle w:val="Hyperlink"/>
+                <w:noProof/>
+              </w:rPr>
+              <w:t>Użycie bazy danych w aplikacji</w:t>
+            </w:r>
+            <w:r>
+              <w:rPr>
+                <w:noProof/>
+                <w:webHidden/>
+              </w:rPr>
+              <w:tab/>
+            </w:r>
+            <w:r>
+              <w:rPr>
+                <w:noProof/>
+                <w:webHidden/>
+              </w:rPr>
+              <w:fldChar w:fldCharType="begin"/>
+            </w:r>
+            <w:r>
+              <w:rPr>
+                <w:noProof/>
+                <w:webHidden/>
+              </w:rPr>
+              <w:instrText xml:space="preserve"> PAGEREF _Toc353030727 \h </w:instrText>
+            </w:r>
+            <w:r>
+              <w:rPr>
+                <w:noProof/>
+                <w:webHidden/>
+              </w:rPr>
+            </w:r>
+            <w:r>
+              <w:rPr>
+                <w:noProof/>
+                <w:webHidden/>
+              </w:rPr>
+              <w:fldChar w:fldCharType="separate"/>
+            </w:r>
+            <w:r>
+              <w:rPr>
+                <w:noProof/>
+                <w:webHidden/>
+              </w:rPr>
+              <w:t>7</w:t>
             </w:r>
             <w:r>
               <w:rPr>
@@ -952,7 +1874,6 @@
       </w:sdtContent>
     </w:sdt>
     <w:p/>
-    <w:p/>
     <w:p>
       <w:pPr>
         <w:rPr>
@@ -965,12 +1886,6 @@
           <w:highlight w:val="lightGray"/>
         </w:rPr>
       </w:pPr>
-      <w:r>
-        <w:rPr>
-          <w:highlight w:val="lightGray"/>
-        </w:rPr>
-        <w:br w:type="page"/>
-      </w:r>
     </w:p>
     <w:p>
       <w:pPr>
@@ -980,7 +1895,7 @@
           <w:numId w:val="4"/>
         </w:numPr>
       </w:pPr>
-      <w:bookmarkStart w:id="4" w:name="_Toc352798012"/>
+      <w:bookmarkStart w:id="4" w:name="_Toc353030707"/>
       <w:r>
         <w:lastRenderedPageBreak/>
         <w:t>Oznaczenia</w:t>
@@ -995,7 +1910,7 @@
           <w:numId w:val="4"/>
         </w:numPr>
       </w:pPr>
-      <w:bookmarkStart w:id="5" w:name="_Toc352798013"/>
+      <w:bookmarkStart w:id="5" w:name="_Toc353030708"/>
       <w:r>
         <w:t>Definicje</w:t>
       </w:r>
@@ -1366,9 +2281,12 @@
       <w:r>
         <w:t xml:space="preserve"> </w:t>
       </w:r>
-      <w:bookmarkStart w:id="6" w:name="_Toc352798014"/>
+      <w:bookmarkStart w:id="6" w:name="_Toc353030709"/>
       <w:r>
         <w:t>Przykład</w:t>
+      </w:r>
+      <w:r>
+        <w:t xml:space="preserve"> transakcji</w:t>
       </w:r>
       <w:bookmarkEnd w:id="6"/>
     </w:p>
@@ -1404,7 +2322,7 @@
             <v:imagedata r:id="rId9" o:title=""/>
             <w10:wrap type="square"/>
           </v:shape>
-          <o:OLEObject Type="Embed" ProgID="CorelDraw.Graphic.15" ShapeID="_x0000_s1026" DrawAspect="Content" ObjectID="_1426541992" r:id="rId10"/>
+          <o:OLEObject Type="Embed" ProgID="CorelDraw.Graphic.15" ShapeID="_x0000_s1026" DrawAspect="Content" ObjectID="_1426773379" r:id="rId10"/>
         </w:pict>
       </w:r>
     </w:p>
@@ -2082,7 +3000,7 @@
           <w:rFonts w:eastAsiaTheme="minorEastAsia"/>
         </w:rPr>
       </w:pPr>
-      <w:bookmarkStart w:id="7" w:name="_Toc352798015"/>
+      <w:bookmarkStart w:id="7" w:name="_Toc353030710"/>
       <w:r>
         <w:rPr>
           <w:rFonts w:eastAsiaTheme="minorEastAsia"/>
@@ -2176,7 +3094,7 @@
         </w:numPr>
         <w:jc w:val="both"/>
       </w:pPr>
-      <w:bookmarkStart w:id="8" w:name="_Toc352798016"/>
+      <w:bookmarkStart w:id="8" w:name="_Toc353030711"/>
       <w:r>
         <w:t>Możliwe akcje użytkowników</w:t>
       </w:r>
@@ -2188,7 +3106,7 @@
         <w:ind w:left="720"/>
         <w:jc w:val="both"/>
       </w:pPr>
-      <w:bookmarkStart w:id="9" w:name="_Toc352798017"/>
+      <w:bookmarkStart w:id="9" w:name="_Toc353030712"/>
       <w:r>
         <w:t>3.1.</w:t>
       </w:r>
@@ -2432,7 +3350,7 @@
         <w:ind w:left="708"/>
         <w:jc w:val="both"/>
       </w:pPr>
-      <w:bookmarkStart w:id="10" w:name="_Toc352798018"/>
+      <w:bookmarkStart w:id="10" w:name="_Toc353030713"/>
       <w:r>
         <w:lastRenderedPageBreak/>
         <w:t xml:space="preserve">3.2.  </w:t>
@@ -2509,7 +3427,7 @@
         <w:rPr>
           <w:rFonts w:eastAsiaTheme="minorEastAsia"/>
         </w:rPr>
-        <w:t xml:space="preserve">MSP (Minimal </w:t>
+        <w:t>SP (</w:t>
       </w:r>
       <w:r>
         <w:rPr>
@@ -2521,19 +3439,49 @@
         <w:rPr>
           <w:rFonts w:eastAsiaTheme="minorEastAsia"/>
         </w:rPr>
-        <w:t xml:space="preserve">) </w:t>
-      </w:r>
-      <w:r>
-        <w:rPr>
-          <w:rFonts w:eastAsiaTheme="minorEastAsia"/>
-        </w:rPr>
-        <w:t>minimalnego drzewa spinającego wszystkich użytkowników po dostępnych krawędziach</w:t>
-      </w:r>
-      <w:r>
-        <w:rPr>
-          <w:rFonts w:eastAsiaTheme="minorEastAsia"/>
-        </w:rPr>
-        <w:t xml:space="preserve"> (przy zastosowaniu algorytmu Prima złożoność </w:t>
+        <w:t>)</w:t>
+      </w:r>
+      <w:r>
+        <w:rPr>
+          <w:rFonts w:eastAsiaTheme="minorEastAsia"/>
+        </w:rPr>
+        <w:t xml:space="preserve"> - </w:t>
+      </w:r>
+      <w:r>
+        <w:rPr>
+          <w:rFonts w:eastAsiaTheme="minorEastAsia"/>
+        </w:rPr>
+        <w:t>drzewa spinającego wszystkich użytkowników po dostępnych krawędziach</w:t>
+      </w:r>
+      <w:r>
+        <w:rPr>
+          <w:rFonts w:eastAsiaTheme="minorEastAsia"/>
+        </w:rPr>
+        <w:t xml:space="preserve"> (pr</w:t>
+      </w:r>
+      <w:r>
+        <w:rPr>
+          <w:rFonts w:eastAsiaTheme="minorEastAsia"/>
+        </w:rPr>
+        <w:t xml:space="preserve">zy zastosowaniu algorytmu </w:t>
+      </w:r>
+      <w:r>
+        <w:rPr>
+          <w:rFonts w:eastAsiaTheme="minorEastAsia"/>
+        </w:rPr>
+        <w:t xml:space="preserve">BFS (Bread First Search – przeszukiwania w szerz) </w:t>
+      </w:r>
+      <w:r>
+        <w:rPr>
+          <w:rFonts w:eastAsiaTheme="minorEastAsia"/>
+        </w:rPr>
+        <w:t xml:space="preserve">ma </w:t>
+      </w:r>
+      <w:r>
+        <w:rPr>
+          <w:rFonts w:eastAsiaTheme="minorEastAsia"/>
+        </w:rPr>
+        <w:t xml:space="preserve">złożoność </w:t>
       </w:r>
       <m:oMath>
         <m:r>
@@ -2563,60 +3511,8 @@
               <w:rPr>
                 <w:rFonts w:ascii="Cambria Math" w:eastAsiaTheme="minorEastAsia" w:hAnsi="Cambria Math"/>
               </w:rPr>
-              <m:t>E+ V*</m:t>
+              <m:t>E+V</m:t>
             </m:r>
-            <m:func>
-              <m:funcPr>
-                <m:ctrlPr>
-                  <w:rPr>
-                    <w:rFonts w:ascii="Cambria Math" w:eastAsiaTheme="minorEastAsia" w:hAnsi="Cambria Math"/>
-                    <w:b/>
-                  </w:rPr>
-                </m:ctrlPr>
-              </m:funcPr>
-              <m:fName>
-                <m:r>
-                  <m:rPr>
-                    <m:sty m:val="b"/>
-                  </m:rPr>
-                  <w:rPr>
-                    <w:rFonts w:ascii="Cambria Math" w:eastAsiaTheme="minorEastAsia" w:hAnsi="Cambria Math"/>
-                  </w:rPr>
-                  <m:t>log</m:t>
-                </m:r>
-                <m:ctrlPr>
-                  <w:rPr>
-                    <w:rFonts w:ascii="Cambria Math" w:eastAsiaTheme="minorEastAsia" w:hAnsi="Cambria Math"/>
-                    <w:b/>
-                    <w:i/>
-                  </w:rPr>
-                </m:ctrlPr>
-              </m:fName>
-              <m:e>
-                <m:d>
-                  <m:dPr>
-                    <m:ctrlPr>
-                      <w:rPr>
-                        <w:rFonts w:ascii="Cambria Math" w:eastAsiaTheme="minorEastAsia" w:hAnsi="Cambria Math"/>
-                        <w:b/>
-                        <w:i/>
-                      </w:rPr>
-                    </m:ctrlPr>
-                  </m:dPr>
-                  <m:e>
-                    <m:r>
-                      <m:rPr>
-                        <m:sty m:val="bi"/>
-                      </m:rPr>
-                      <w:rPr>
-                        <w:rFonts w:ascii="Cambria Math" w:eastAsiaTheme="minorEastAsia" w:hAnsi="Cambria Math"/>
-                      </w:rPr>
-                      <m:t>V</m:t>
-                    </m:r>
-                  </m:e>
-                </m:d>
-              </m:e>
-            </m:func>
           </m:e>
         </m:d>
       </m:oMath>
@@ -2637,7 +3533,7 @@
         <w:rPr>
           <w:rFonts w:eastAsiaTheme="minorEastAsia"/>
         </w:rPr>
-        <w:t>– jeśli nie jest możlwe stworzenie MSP, oznacza to, że transakcja nie może zostać wprowadzona do systemu – potrzebne są dodatkowe krawędzie – przyjaźnie pomiędzy użytkownikami</w:t>
+        <w:t>– jeśli nie jest możlwe stworzenie SP, oznacza to, że transakcja nie może zostać wprowadzona do systemu – potrzebne są dodatkowe krawędzie – przyjaźnie pomiędzy użytkownikami</w:t>
       </w:r>
     </w:p>
     <w:p>
@@ -2690,6 +3586,7 @@
         <w:jc w:val="both"/>
         <w:rPr>
           <w:rFonts w:eastAsiaTheme="minorEastAsia"/>
+          <w:b/>
         </w:rPr>
       </w:pPr>
       <w:r>
@@ -2726,65 +3623,22 @@
               <w:rPr>
                 <w:rFonts w:ascii="Cambria Math" w:eastAsiaTheme="minorEastAsia" w:hAnsi="Cambria Math"/>
               </w:rPr>
-              <m:t>E+V*</m:t>
+              <m:t>E+</m:t>
             </m:r>
-            <m:func>
-              <m:funcPr>
-                <m:ctrlPr>
-                  <w:rPr>
-                    <w:rFonts w:ascii="Cambria Math" w:eastAsiaTheme="minorEastAsia" w:hAnsi="Cambria Math"/>
-                    <w:b/>
-                  </w:rPr>
-                </m:ctrlPr>
-              </m:funcPr>
-              <m:fName>
-                <m:r>
-                  <m:rPr>
-                    <m:sty m:val="b"/>
-                  </m:rPr>
-                  <w:rPr>
-                    <w:rFonts w:ascii="Cambria Math" w:eastAsiaTheme="minorEastAsia" w:hAnsi="Cambria Math"/>
-                  </w:rPr>
-                  <m:t>log</m:t>
-                </m:r>
-                <m:ctrlPr>
-                  <w:rPr>
-                    <w:rFonts w:ascii="Cambria Math" w:eastAsiaTheme="minorEastAsia" w:hAnsi="Cambria Math"/>
-                    <w:b/>
-                    <w:i/>
-                  </w:rPr>
-                </m:ctrlPr>
-              </m:fName>
-              <m:e>
-                <m:d>
-                  <m:dPr>
-                    <m:ctrlPr>
-                      <w:rPr>
-                        <w:rFonts w:ascii="Cambria Math" w:eastAsiaTheme="minorEastAsia" w:hAnsi="Cambria Math"/>
-                        <w:b/>
-                        <w:i/>
-                      </w:rPr>
-                    </m:ctrlPr>
-                  </m:dPr>
-                  <m:e>
-                    <m:r>
-                      <m:rPr>
-                        <m:sty m:val="bi"/>
-                      </m:rPr>
-                      <w:rPr>
-                        <w:rFonts w:ascii="Cambria Math" w:eastAsiaTheme="minorEastAsia" w:hAnsi="Cambria Math"/>
-                      </w:rPr>
-                      <m:t>V</m:t>
-                    </m:r>
-                  </m:e>
-                </m:d>
-              </m:e>
-            </m:func>
+            <m:r>
+              <m:rPr>
+                <m:sty m:val="bi"/>
+              </m:rPr>
+              <w:rPr>
+                <w:rFonts w:ascii="Cambria Math" w:eastAsiaTheme="minorEastAsia" w:hAnsi="Cambria Math"/>
+              </w:rPr>
+              <m:t xml:space="preserve">V </m:t>
+            </m:r>
           </m:e>
         </m:d>
         <m:r>
           <m:rPr>
-            <m:sty m:val="p"/>
+            <m:sty m:val="bi"/>
           </m:rPr>
           <w:rPr>
             <w:rFonts w:ascii="Cambria Math" w:eastAsiaTheme="minorEastAsia" w:hAnsi="Cambria Math"/>
@@ -2795,33 +3649,6 @@
     </w:p>
     <w:p>
       <w:pPr>
-        <w:spacing w:before="240"/>
-        <w:ind w:firstLine="708"/>
-        <w:jc w:val="both"/>
-        <w:rPr>
-          <w:rFonts w:eastAsiaTheme="minorEastAsia"/>
-        </w:rPr>
-      </w:pPr>
-      <w:r>
-        <w:rPr>
-          <w:rFonts w:eastAsiaTheme="minorEastAsia"/>
-        </w:rPr>
-        <w:t>TODO: nawet możnaby to zmniejszyć, bo każda ogległość to 1, więc nie trzeba sortować. Wtey to chyba zejdzie to V*log(V)</w:t>
-      </w:r>
-      <w:bookmarkStart w:id="11" w:name="_GoBack"/>
-      <w:bookmarkEnd w:id="11"/>
-    </w:p>
-    <w:p>
-      <w:pPr>
-        <w:spacing w:before="240"/>
-        <w:jc w:val="both"/>
-        <w:rPr>
-          <w:rFonts w:eastAsiaTheme="minorEastAsia"/>
-        </w:rPr>
-      </w:pPr>
-    </w:p>
-    <w:p>
-      <w:pPr>
         <w:pStyle w:val="Heading3"/>
         <w:ind w:firstLine="708"/>
         <w:jc w:val="both"/>
@@ -2829,7 +3656,7 @@
           <w:rFonts w:eastAsiaTheme="minorEastAsia"/>
         </w:rPr>
       </w:pPr>
-      <w:bookmarkStart w:id="12" w:name="_Toc352798019"/>
+      <w:bookmarkStart w:id="11" w:name="_Toc353030714"/>
       <w:r>
         <w:rPr>
           <w:rFonts w:eastAsiaTheme="minorEastAsia"/>
@@ -2840,9 +3667,21 @@
         <w:rPr>
           <w:rFonts w:eastAsiaTheme="minorEastAsia"/>
         </w:rPr>
-        <w:t>. Optymalizacja transakcji grupy użytkowników</w:t>
-      </w:r>
-      <w:bookmarkEnd w:id="12"/>
+        <w:t xml:space="preserve">. </w:t>
+      </w:r>
+      <w:r>
+        <w:rPr>
+          <w:rFonts w:eastAsiaTheme="minorEastAsia"/>
+        </w:rPr>
+        <w:tab/>
+      </w:r>
+      <w:r>
+        <w:rPr>
+          <w:rFonts w:eastAsiaTheme="minorEastAsia"/>
+        </w:rPr>
+        <w:t>Optymalizacja transakcji grupy użytkowników</w:t>
+      </w:r>
+      <w:bookmarkEnd w:id="11"/>
     </w:p>
     <w:p>
       <w:pPr>
@@ -2892,60 +3731,17 @@
               <w:rPr>
                 <w:rFonts w:ascii="Cambria Math" w:eastAsiaTheme="minorEastAsia" w:hAnsi="Cambria Math"/>
               </w:rPr>
-              <m:t>E+V*</m:t>
+              <m:t>E+</m:t>
             </m:r>
-            <m:func>
-              <m:funcPr>
-                <m:ctrlPr>
-                  <w:rPr>
-                    <w:rFonts w:ascii="Cambria Math" w:eastAsiaTheme="minorEastAsia" w:hAnsi="Cambria Math"/>
-                    <w:b/>
-                  </w:rPr>
-                </m:ctrlPr>
-              </m:funcPr>
-              <m:fName>
-                <m:r>
-                  <m:rPr>
-                    <m:sty m:val="b"/>
-                  </m:rPr>
-                  <w:rPr>
-                    <w:rFonts w:ascii="Cambria Math" w:eastAsiaTheme="minorEastAsia" w:hAnsi="Cambria Math"/>
-                  </w:rPr>
-                  <m:t>log</m:t>
-                </m:r>
-                <m:ctrlPr>
-                  <w:rPr>
-                    <w:rFonts w:ascii="Cambria Math" w:eastAsiaTheme="minorEastAsia" w:hAnsi="Cambria Math"/>
-                    <w:b/>
-                    <w:i/>
-                  </w:rPr>
-                </m:ctrlPr>
-              </m:fName>
-              <m:e>
-                <m:d>
-                  <m:dPr>
-                    <m:ctrlPr>
-                      <w:rPr>
-                        <w:rFonts w:ascii="Cambria Math" w:eastAsiaTheme="minorEastAsia" w:hAnsi="Cambria Math"/>
-                        <w:b/>
-                        <w:i/>
-                      </w:rPr>
-                    </m:ctrlPr>
-                  </m:dPr>
-                  <m:e>
-                    <m:r>
-                      <m:rPr>
-                        <m:sty m:val="bi"/>
-                      </m:rPr>
-                      <w:rPr>
-                        <w:rFonts w:ascii="Cambria Math" w:eastAsiaTheme="minorEastAsia" w:hAnsi="Cambria Math"/>
-                      </w:rPr>
-                      <m:t>V</m:t>
-                    </m:r>
-                  </m:e>
-                </m:d>
-              </m:e>
-            </m:func>
+            <m:r>
+              <m:rPr>
+                <m:sty m:val="bi"/>
+              </m:rPr>
+              <w:rPr>
+                <w:rFonts w:ascii="Cambria Math" w:eastAsiaTheme="minorEastAsia" w:hAnsi="Cambria Math"/>
+              </w:rPr>
+              <m:t>V</m:t>
+            </m:r>
           </m:e>
         </m:d>
         <m:r>
@@ -2977,14 +3773,26 @@
           <w:rFonts w:eastAsiaTheme="minorEastAsia"/>
         </w:rPr>
       </w:pPr>
-      <w:bookmarkStart w:id="13" w:name="_Toc352798020"/>
-      <w:r>
-        <w:rPr>
-          <w:rFonts w:eastAsiaTheme="minorEastAsia"/>
-        </w:rPr>
-        <w:t>3.4 Globalna optymalizacja transakcji</w:t>
-      </w:r>
-      <w:bookmarkEnd w:id="13"/>
+      <w:bookmarkStart w:id="12" w:name="_Toc353030715"/>
+      <w:r>
+        <w:rPr>
+          <w:rFonts w:eastAsiaTheme="minorEastAsia"/>
+        </w:rPr>
+        <w:t xml:space="preserve">3.4 </w:t>
+      </w:r>
+      <w:r>
+        <w:rPr>
+          <w:rFonts w:eastAsiaTheme="minorEastAsia"/>
+        </w:rPr>
+        <w:tab/>
+      </w:r>
+      <w:r>
+        <w:rPr>
+          <w:rFonts w:eastAsiaTheme="minorEastAsia"/>
+        </w:rPr>
+        <w:t>Globalna optymalizacja transakcji</w:t>
+      </w:r>
+      <w:bookmarkEnd w:id="12"/>
     </w:p>
     <w:p>
       <w:pPr>
@@ -2995,6 +3803,9 @@
       <w:pPr>
         <w:ind w:left="705"/>
         <w:jc w:val="both"/>
+        <w:rPr>
+          <w:rFonts w:eastAsiaTheme="minorEastAsia"/>
+        </w:rPr>
       </w:pPr>
       <w:r>
         <w:t>W celu optymalizacji globalnej można zastosować identyczny algorytm co przy lokalnej optymalizacji transakcji</w:t>
@@ -3010,15 +3821,610 @@
           <w:rPr>
             <w:rFonts w:ascii="Cambria Math" w:hAnsi="Cambria Math"/>
           </w:rPr>
-          <m:t>O(E+V*log(V))</m:t>
+          <m:t>O(</m:t>
+        </m:r>
+        <m:r>
+          <m:rPr>
+            <m:sty m:val="bi"/>
+          </m:rPr>
+          <w:rPr>
+            <w:rFonts w:ascii="Cambria Math" w:hAnsi="Cambria Math"/>
+          </w:rPr>
+          <m:t>E+</m:t>
+        </m:r>
+        <m:r>
+          <m:rPr>
+            <m:sty m:val="bi"/>
+          </m:rPr>
+          <w:rPr>
+            <w:rFonts w:ascii="Cambria Math" w:hAnsi="Cambria Math"/>
+          </w:rPr>
+          <m:t>V</m:t>
+        </m:r>
+        <m:r>
+          <m:rPr>
+            <m:sty m:val="bi"/>
+          </m:rPr>
+          <w:rPr>
+            <w:rFonts w:ascii="Cambria Math" w:hAnsi="Cambria Math"/>
+          </w:rPr>
+          <m:t>)</m:t>
         </m:r>
       </m:oMath>
       <w:r>
-        <w:t xml:space="preserve">. Przy bardzo dużej liczbie wierzchołków. Taka złożnoność może się okazać niewystarczająca, więc warto zastanowić się nad możliwością optymalizacji tego algorytmu. </w:t>
+        <w:t xml:space="preserve">. </w:t>
+      </w:r>
+      <w:r>
+        <w:t xml:space="preserve">Algorytm ma więc liniową złożoność </w:t>
+      </w:r>
+      <w:r>
+        <w:t xml:space="preserve">Przy bardzo dużej liczbie wierzchołków. </w:t>
+      </w:r>
+      <w:r>
+        <w:t xml:space="preserve">Nawet dla liczby </w:t>
+      </w:r>
+      <w:r>
+        <w:t>wierzchołków</w:t>
+      </w:r>
+      <w:r>
+        <w:t xml:space="preserve"> rzędu </w:t>
+      </w:r>
+      <m:oMath>
+        <m:sSup>
+          <m:sSupPr>
+            <m:ctrlPr>
+              <w:rPr>
+                <w:rFonts w:ascii="Cambria Math" w:hAnsi="Cambria Math"/>
+                <w:i/>
+              </w:rPr>
+            </m:ctrlPr>
+          </m:sSupPr>
+          <m:e>
+            <m:r>
+              <w:rPr>
+                <w:rFonts w:ascii="Cambria Math" w:hAnsi="Cambria Math"/>
+              </w:rPr>
+              <m:t>10</m:t>
+            </m:r>
+          </m:e>
+          <m:sup>
+            <m:r>
+              <w:rPr>
+                <w:rFonts w:ascii="Cambria Math" w:hAnsi="Cambria Math"/>
+              </w:rPr>
+              <m:t>6</m:t>
+            </m:r>
+          </m:sup>
+        </m:sSup>
+      </m:oMath>
+      <w:r>
+        <w:rPr>
+          <w:rFonts w:eastAsiaTheme="minorEastAsia"/>
+        </w:rPr>
+        <w:t xml:space="preserve">, kiedy każdy z nich ma 100 </w:t>
+      </w:r>
+      <w:r>
+        <w:rPr>
+          <w:rFonts w:eastAsiaTheme="minorEastAsia"/>
+        </w:rPr>
+        <w:t xml:space="preserve">krawędzi,a łączna liczba krawędzi to </w:t>
+      </w:r>
+      <m:oMath>
+        <m:r>
+          <w:rPr>
+            <w:rFonts w:ascii="Cambria Math" w:eastAsiaTheme="minorEastAsia" w:hAnsi="Cambria Math"/>
+          </w:rPr>
+          <m:t>5*</m:t>
+        </m:r>
+        <m:sSup>
+          <m:sSupPr>
+            <m:ctrlPr>
+              <w:rPr>
+                <w:rFonts w:ascii="Cambria Math" w:eastAsiaTheme="minorEastAsia" w:hAnsi="Cambria Math"/>
+                <w:i/>
+              </w:rPr>
+            </m:ctrlPr>
+          </m:sSupPr>
+          <m:e>
+            <m:r>
+              <w:rPr>
+                <w:rFonts w:ascii="Cambria Math" w:eastAsiaTheme="minorEastAsia" w:hAnsi="Cambria Math"/>
+              </w:rPr>
+              <m:t>10</m:t>
+            </m:r>
+          </m:e>
+          <m:sup>
+            <m:r>
+              <w:rPr>
+                <w:rFonts w:ascii="Cambria Math" w:eastAsiaTheme="minorEastAsia" w:hAnsi="Cambria Math"/>
+              </w:rPr>
+              <m:t>7</m:t>
+            </m:r>
+          </m:sup>
+        </m:sSup>
+      </m:oMath>
+      <w:r>
+        <w:rPr>
+          <w:rFonts w:eastAsiaTheme="minorEastAsia"/>
+        </w:rPr>
+        <w:t xml:space="preserve"> optymalizacja globalna nie będzie </w:t>
+      </w:r>
+      <w:r>
+        <w:rPr>
+          <w:rFonts w:eastAsiaTheme="minorEastAsia"/>
+        </w:rPr>
+        <w:t xml:space="preserve">wielkim </w:t>
+      </w:r>
+      <w:r>
+        <w:rPr>
+          <w:rFonts w:eastAsiaTheme="minorEastAsia"/>
+        </w:rPr>
+        <w:t>problemem dla aplikacji. Znacznie większy koszt obliczeniowy będzie w takim przypadku miało samo zczytanie mapy połączeń użytkowników z bazy danych.</w:t>
+      </w:r>
+      <w:r>
+        <w:rPr>
+          <w:rFonts w:eastAsiaTheme="minorEastAsia"/>
+        </w:rPr>
+        <w:t xml:space="preserve"> Pojawiające się pomysły optymalizacji algorytmu przez podział użytkowników na podgrupy i wykonywanie optymalizacji na tych grupach, przy łączeniu grup tylko za pomocą jednego użytkownika nie mają w tym przypadku większego sensu, ponieważ krawędzie w praktyce i tak będą występować głównie właśnie w takich podgrupach, a sam podział użytkowników zająłby wiele czasu procesora.</w:t>
+      </w:r>
+    </w:p>
+    <w:p>
+      <w:r>
+        <w:br w:type="page"/>
+      </w:r>
+    </w:p>
+    <w:p>
+      <w:pPr>
+        <w:pStyle w:val="Heading2"/>
+        <w:numPr>
+          <w:ilvl w:val="0"/>
+          <w:numId w:val="4"/>
+        </w:numPr>
+      </w:pPr>
+      <w:bookmarkStart w:id="13" w:name="_Toc353030716"/>
+      <w:r>
+        <w:lastRenderedPageBreak/>
+        <w:t>Bezpieczeństwo użytkowników</w:t>
+      </w:r>
+      <w:bookmarkEnd w:id="13"/>
+    </w:p>
+    <w:p>
+      <w:pPr>
+        <w:pStyle w:val="Heading3"/>
+        <w:numPr>
+          <w:ilvl w:val="1"/>
+          <w:numId w:val="4"/>
+        </w:numPr>
+      </w:pPr>
+      <w:bookmarkStart w:id="14" w:name="_Toc353030717"/>
+      <w:r>
+        <w:t>OAuth – autoryzacja użytkownika w aplikacji</w:t>
+      </w:r>
+      <w:bookmarkEnd w:id="14"/>
+    </w:p>
+    <w:p>
+      <w:pPr>
+        <w:ind w:left="360"/>
+      </w:pPr>
+    </w:p>
+    <w:p>
+      <w:pPr>
+        <w:ind w:left="360"/>
+      </w:pPr>
+      <w:r>
+        <w:t xml:space="preserve">W celu </w:t>
+      </w:r>
+      <w:r>
+        <w:t xml:space="preserve">ułatwienia użytkownikom korzystania z aplikacji zdecydowałem się na wykorzystanie otwartego standardu autoryzacji Oauth korzystając z Facebooka jako z serwisu gwarantującego bezpieczeństwo autoryzacji. W celu zalogowania do serwisu wystarczy być zalogowanym na swoje konto na Facebook’u, a następnie wejść na </w:t>
+      </w:r>
+      <w:r>
+        <w:t>stronę aplikacji</w:t>
+      </w:r>
+      <w:r>
+        <w:t xml:space="preserve"> (</w:t>
+      </w:r>
+      <w:r>
+        <w:t>„app.ezyd.pl” lub „facebook.com/ezyd_app”</w:t>
+      </w:r>
+      <w:r>
+        <w:t>).</w:t>
+      </w:r>
+    </w:p>
+    <w:p>
+      <w:pPr>
+        <w:ind w:left="360"/>
+      </w:pPr>
+    </w:p>
+    <w:p>
+      <w:pPr>
+        <w:pStyle w:val="Heading3"/>
+        <w:numPr>
+          <w:ilvl w:val="1"/>
+          <w:numId w:val="4"/>
+        </w:numPr>
+      </w:pPr>
+      <w:bookmarkStart w:id="15" w:name="_Toc353030718"/>
+      <w:r>
+        <w:t>Szyfrowanie danych</w:t>
+      </w:r>
+      <w:bookmarkEnd w:id="15"/>
+    </w:p>
+    <w:p/>
+    <w:p>
+      <w:pPr>
+        <w:ind w:left="360"/>
+      </w:pPr>
+      <w:r>
+        <w:t xml:space="preserve">Aplikacja korzysta z szyfrownia danych za pomocą SSL przy wykorzystaniu 128-bitowego klucza. Niestety nie posiadam certyfikatu SSL, przez co gdy chce się korzystać z serwisu poprzez HTTPS wiele przeglądarek internetowych wyświetla komunikaty o zagrożeniu. Jeśli liczba </w:t>
+      </w:r>
+      <w:r>
+        <w:t>użytkowników serwisu będzie się zwiększać zamierzam wykupić certyfikat SSL.</w:t>
+      </w:r>
+    </w:p>
+    <w:p>
+      <w:pPr>
+        <w:ind w:left="360"/>
+      </w:pPr>
+    </w:p>
+    <w:p>
+      <w:pPr>
+        <w:pStyle w:val="Heading3"/>
+        <w:numPr>
+          <w:ilvl w:val="1"/>
+          <w:numId w:val="4"/>
+        </w:numPr>
+      </w:pPr>
+      <w:bookmarkStart w:id="16" w:name="_Toc353030719"/>
+      <w:r>
+        <w:t>Bezpieczeństwo bazy danych</w:t>
+      </w:r>
+      <w:bookmarkEnd w:id="16"/>
+    </w:p>
+    <w:p/>
+    <w:p>
+      <w:pPr>
+        <w:ind w:left="360"/>
+      </w:pPr>
+      <w:r>
+        <w:t>Baza danych MySQL, z której korzysta serwis jest postawiona na moim domowym komputerze tak samo jak reszta serwisu. Router zza którego łączę się z internetem jest zabezpieczony firewallem i połączenia z zewnątrz nie mogą połączyć się z bazą danych. Do tego dostęp do bazy danych jest na wszelki wypadek zabezpieczony hasłem.</w:t>
+      </w:r>
+    </w:p>
+    <w:p>
+      <w:r>
+        <w:br w:type="page"/>
+      </w:r>
+    </w:p>
+    <w:p>
+      <w:pPr>
+        <w:pStyle w:val="Heading2"/>
+        <w:numPr>
+          <w:ilvl w:val="0"/>
+          <w:numId w:val="4"/>
+        </w:numPr>
+      </w:pPr>
+      <w:bookmarkStart w:id="17" w:name="_Toc353030720"/>
+      <w:r>
+        <w:lastRenderedPageBreak/>
+        <w:t>Serwer HTTP/HTTPS</w:t>
+      </w:r>
+      <w:bookmarkEnd w:id="17"/>
+    </w:p>
+    <w:p>
+      <w:pPr>
+        <w:pStyle w:val="Heading3"/>
+        <w:numPr>
+          <w:ilvl w:val="1"/>
+          <w:numId w:val="4"/>
+        </w:numPr>
+      </w:pPr>
+      <w:bookmarkStart w:id="18" w:name="_Toc353030721"/>
+      <w:r>
+        <w:t>Dynamiczny adres IP serwera</w:t>
+      </w:r>
+      <w:bookmarkEnd w:id="18"/>
+      <w:r>
+        <w:t xml:space="preserve"> </w:t>
+      </w:r>
+    </w:p>
+    <w:p/>
+    <w:p>
+      <w:pPr>
+        <w:ind w:left="360"/>
+      </w:pPr>
+      <w:r>
+        <w:t>Serwer na którym postawiona ma dynamicznie przydzielany adres IP. Aby połączenie się z serwerem było możliwe z zewnątrz po zmianie IP serwera wykorzystałem serwis „no-ip.org”.</w:t>
+      </w:r>
+    </w:p>
+    <w:p>
+      <w:pPr>
+        <w:ind w:left="360"/>
+      </w:pPr>
+      <w:r>
+        <w:t>Po wejściu na stronę „app.ezyd.pl” lub „facebook.com/ezyd_app”</w:t>
+      </w:r>
+      <w:r>
+        <w:t xml:space="preserve"> zostajemy przekierowani na stronę „ezydapplication.no-ip.org”, która z kolei przekierowuje na adres serwera, który automatycznie co każde 5 minut aktualizuje swój adres IP na serwisie „no-ip.org” (przez aplikację „No-IP DUC”).</w:t>
+      </w:r>
+      <w:r>
+        <w:t xml:space="preserve"> Taki czas aktualizacji adresu sprawia, że każda zmiana adresu IP serwera powoduje średnio 2.5 minutową przerwę w działaniu aplikacji, jednak nie wydaje się, żeby na obecnym etapie rozwoju serwisu był to jakiś problem.</w:t>
+      </w:r>
+    </w:p>
+    <w:p/>
+    <w:p>
+      <w:pPr>
+        <w:pStyle w:val="Heading3"/>
+        <w:numPr>
+          <w:ilvl w:val="1"/>
+          <w:numId w:val="4"/>
+        </w:numPr>
+      </w:pPr>
+      <w:bookmarkStart w:id="19" w:name="_Toc353030722"/>
+      <w:r>
+        <w:t>Server www</w:t>
+      </w:r>
+      <w:bookmarkEnd w:id="19"/>
+    </w:p>
+    <w:p/>
+    <w:p>
+      <w:pPr>
+        <w:ind w:left="360"/>
+      </w:pPr>
+      <w:r>
+        <w:t>Serwer HTTP/HTTPS postawiony jest na moim domowym komputerze na „I</w:t>
+      </w:r>
+      <w:r>
+        <w:t>nternet Information Services 7</w:t>
+      </w:r>
+      <w:r>
+        <w:t>” ( „IIS7”). Jest to oprogramowanie dostępne wraz z Windowsem 7 i pozwala stworzyć bardzo niezawodny serwer www.</w:t>
+      </w:r>
+    </w:p>
+    <w:p>
+      <w:pPr>
+        <w:ind w:left="360"/>
+      </w:pPr>
+    </w:p>
+    <w:p>
+      <w:pPr>
+        <w:pStyle w:val="Heading3"/>
+        <w:numPr>
+          <w:ilvl w:val="1"/>
+          <w:numId w:val="4"/>
+        </w:numPr>
+      </w:pPr>
+      <w:bookmarkStart w:id="20" w:name="_Toc353030723"/>
+      <w:r>
+        <w:t>Serwer b</w:t>
+      </w:r>
+      <w:r>
+        <w:t>az</w:t>
+      </w:r>
+      <w:r>
+        <w:t>y</w:t>
+      </w:r>
+      <w:r>
+        <w:t xml:space="preserve"> danych</w:t>
+      </w:r>
+      <w:bookmarkEnd w:id="20"/>
+    </w:p>
+    <w:p/>
+    <w:p>
+      <w:pPr>
+        <w:ind w:left="360"/>
+      </w:pPr>
+      <w:r>
+        <w:t xml:space="preserve">Jako serwera bazy danych użyłem WAMP’a (Windows-Apache-MySQL-PHP). Zdecydowałem się na niego, ponieważ jest to darmowe i bardzo stabilne środowisko. Bałem się korzystania z komercyjnych baz danych takich jak MS SQL, czy baz Oracle, ponieważ </w:t>
+      </w:r>
+      <w:r>
+        <w:t>są to bardzo drogie środowiska, a w przyszłości zamierzam rozwijać „Pay With Friends” także komercyjnie.</w:t>
+      </w:r>
+      <w:r>
+        <w:t xml:space="preserve"> Niestety przy korzystaniu z MySQL nie mogłem korzystać z LINQ, które bardz</w:t>
+      </w:r>
+      <w:r>
+        <w:t>o uprościłoby pisanie aplikacji (słyszałem o możliwości skorzystania z „</w:t>
+      </w:r>
+      <w:r>
+        <w:t>ADO.NET Entity Framework</w:t>
+      </w:r>
+      <w:r>
+        <w:t>” w celu mapowania obiektów bazy danych w kodzie, lecz podobno sprawia to wiele problemów i nie zdecydowałem się na użycie tego frameworka).</w:t>
+      </w:r>
+    </w:p>
+    <w:p>
+      <w:r>
+        <w:br w:type="page"/>
+      </w:r>
+    </w:p>
+    <w:p>
+      <w:pPr>
+        <w:pStyle w:val="Heading2"/>
+        <w:numPr>
+          <w:ilvl w:val="0"/>
+          <w:numId w:val="4"/>
+        </w:numPr>
+      </w:pPr>
+      <w:bookmarkStart w:id="21" w:name="_Toc353030724"/>
+      <w:r>
+        <w:lastRenderedPageBreak/>
+        <w:t>Baza danych</w:t>
+      </w:r>
+      <w:bookmarkEnd w:id="21"/>
+    </w:p>
+    <w:p>
+      <w:pPr>
+        <w:pStyle w:val="Heading3"/>
+        <w:numPr>
+          <w:ilvl w:val="1"/>
+          <w:numId w:val="4"/>
+        </w:numPr>
+      </w:pPr>
+      <w:bookmarkStart w:id="22" w:name="_Toc353030725"/>
+      <w:r>
+        <w:t>Tabele</w:t>
+      </w:r>
+      <w:bookmarkEnd w:id="22"/>
+    </w:p>
+    <w:p/>
+    <w:p>
+      <w:r>
+        <w:rPr>
+          <w:noProof/>
+          <w:lang w:eastAsia="pl-PL"/>
+        </w:rPr>
+        <w:drawing>
+          <wp:inline distT="0" distB="0" distL="0" distR="0" wp14:anchorId="757A062D" wp14:editId="3488636A">
+            <wp:extent cx="5760720" cy="3726768"/>
+            <wp:effectExtent l="0" t="0" r="0" b="7620"/>
+            <wp:docPr id="2" name="Picture 2"/>
+            <wp:cNvGraphicFramePr>
+              <a:graphicFrameLocks xmlns:a="http://schemas.openxmlformats.org/drawingml/2006/main" noChangeAspect="1"/>
+            </wp:cNvGraphicFramePr>
+            <a:graphic xmlns:a="http://schemas.openxmlformats.org/drawingml/2006/main">
+              <a:graphicData uri="http://schemas.openxmlformats.org/drawingml/2006/picture">
+                <pic:pic xmlns:pic="http://schemas.openxmlformats.org/drawingml/2006/picture">
+                  <pic:nvPicPr>
+                    <pic:cNvPr id="0" name=""/>
+                    <pic:cNvPicPr/>
+                  </pic:nvPicPr>
+                  <pic:blipFill>
+                    <a:blip r:embed="rId11"/>
+                    <a:stretch>
+                      <a:fillRect/>
+                    </a:stretch>
+                  </pic:blipFill>
+                  <pic:spPr>
+                    <a:xfrm>
+                      <a:off x="0" y="0"/>
+                      <a:ext cx="5760720" cy="3726768"/>
+                    </a:xfrm>
+                    <a:prstGeom prst="rect">
+                      <a:avLst/>
+                    </a:prstGeom>
+                  </pic:spPr>
+                </pic:pic>
+              </a:graphicData>
+            </a:graphic>
+          </wp:inline>
+        </w:drawing>
+      </w:r>
+      <w:bookmarkStart w:id="23" w:name="_GoBack"/>
+      <w:bookmarkEnd w:id="23"/>
+    </w:p>
+    <w:p>
+      <w:pPr>
+        <w:pStyle w:val="Heading3"/>
+        <w:numPr>
+          <w:ilvl w:val="1"/>
+          <w:numId w:val="4"/>
+        </w:numPr>
+      </w:pPr>
+      <w:bookmarkStart w:id="24" w:name="_Toc353030726"/>
+      <w:r>
+        <w:t>Opis tabel</w:t>
+      </w:r>
+      <w:bookmarkEnd w:id="24"/>
+    </w:p>
+    <w:p/>
+    <w:p>
+      <w:pPr>
+        <w:ind w:firstLine="360"/>
+      </w:pPr>
+      <w:r>
+        <w:t>Opis poszczególnych tabel w bazie danych:</w:t>
+      </w:r>
+    </w:p>
+    <w:p>
+      <w:pPr>
+        <w:pStyle w:val="ListParagraph"/>
+        <w:numPr>
+          <w:ilvl w:val="0"/>
+          <w:numId w:val="12"/>
+        </w:numPr>
+      </w:pPr>
+      <w:r>
+        <w:t>Friend – informacje na temat krawędzi grafu</w:t>
+      </w:r>
+    </w:p>
+    <w:p>
+      <w:pPr>
+        <w:pStyle w:val="ListParagraph"/>
+        <w:numPr>
+          <w:ilvl w:val="0"/>
+          <w:numId w:val="12"/>
+        </w:numPr>
+      </w:pPr>
+      <w:r>
+        <w:t xml:space="preserve">TransactionsNew – informacje na temat niezaakceptowanych transakcji </w:t>
+      </w:r>
+    </w:p>
+    <w:p>
+      <w:pPr>
+        <w:pStyle w:val="ListParagraph"/>
+        <w:numPr>
+          <w:ilvl w:val="0"/>
+          <w:numId w:val="12"/>
+        </w:numPr>
+      </w:pPr>
+      <w:r>
+        <w:t>TransactionsPending – informację na temat oczekujących transakcji</w:t>
+      </w:r>
+    </w:p>
+    <w:p>
+      <w:pPr>
+        <w:pStyle w:val="ListParagraph"/>
+        <w:numPr>
+          <w:ilvl w:val="0"/>
+          <w:numId w:val="12"/>
+        </w:numPr>
+      </w:pPr>
+      <w:r>
+        <w:t>[opcjonalnie] ExceptionsLog – debugowa tabela przechowywująca nieosbłużone wyjątki, które wyrzucił program</w:t>
+      </w:r>
+    </w:p>
+    <w:p>
+      <w:pPr>
+        <w:pStyle w:val="ListParagraph"/>
+        <w:numPr>
+          <w:ilvl w:val="0"/>
+          <w:numId w:val="12"/>
+        </w:numPr>
+      </w:pPr>
+      <w:r>
+        <w:t>[opcjonalnie] QueriesLog – debugowa tabela przechowująca wszystkie zapytania wysłane do bazy danych przez serwis (poza tymi które dotyczą debugowych tabel)</w:t>
+      </w:r>
+    </w:p>
+    <w:p>
+      <w:pPr>
+        <w:pStyle w:val="ListParagraph"/>
+        <w:ind w:left="1080"/>
+      </w:pPr>
+    </w:p>
+    <w:p>
+      <w:pPr>
+        <w:pStyle w:val="Heading3"/>
+        <w:numPr>
+          <w:ilvl w:val="1"/>
+          <w:numId w:val="4"/>
+        </w:numPr>
+      </w:pPr>
+      <w:bookmarkStart w:id="25" w:name="_Toc353030727"/>
+      <w:r>
+        <w:t>Użycie bazy danych w aplikacji</w:t>
+      </w:r>
+      <w:bookmarkEnd w:id="25"/>
+    </w:p>
+    <w:p/>
+    <w:p>
+      <w:pPr>
+        <w:ind w:left="360"/>
+      </w:pPr>
+      <w:r>
+        <w:t>.NET nie daje wsparcia dla LINQ dla baz MySQL, więc zastosowałem bibliotekę MySql.Data.MySqlClient. Niestety łączenie z bazą danych, jak i wszystkie zapytania musiały zostać przeze mnie napisane odręcznie (oczywiście zostały one owrappowane funkcjami).</w:t>
       </w:r>
     </w:p>
     <w:sectPr>
-      <w:footerReference w:type="default" r:id="rId11"/>
+      <w:footerReference w:type="default" r:id="rId12"/>
       <w:pgSz w:w="11906" w:h="16838"/>
       <w:pgMar w:top="1417" w:right="1417" w:bottom="1417" w:left="1417" w:header="708" w:footer="708" w:gutter="0"/>
       <w:cols w:space="708"/>
@@ -3134,7 +4540,7 @@
               </w14:shadow>
               <w14:numForm w14:val="oldStyle"/>
             </w:rPr>
-            <w:t>4</w:t>
+            <w:t>7</w:t>
           </w:r>
           <w:r>
             <w:rPr>
@@ -3755,6 +5161,119 @@
     </w:lvl>
   </w:abstractNum>
   <w:abstractNum w:abstractNumId="5">
+    <w:nsid w:val="1CE075F2"/>
+    <w:multiLevelType w:val="hybridMultilevel"/>
+    <w:tmpl w:val="31C80B7E"/>
+    <w:lvl w:ilvl="0" w:tplc="04150001">
+      <w:start w:val="1"/>
+      <w:numFmt w:val="bullet"/>
+      <w:lvlText w:val=""/>
+      <w:lvlJc w:val="left"/>
+      <w:pPr>
+        <w:ind w:left="1080" w:hanging="360"/>
+      </w:pPr>
+      <w:rPr>
+        <w:rFonts w:ascii="Symbol" w:hAnsi="Symbol" w:hint="default"/>
+      </w:rPr>
+    </w:lvl>
+    <w:lvl w:ilvl="1" w:tplc="04150003" w:tentative="1">
+      <w:start w:val="1"/>
+      <w:numFmt w:val="bullet"/>
+      <w:lvlText w:val="o"/>
+      <w:lvlJc w:val="left"/>
+      <w:pPr>
+        <w:ind w:left="1800" w:hanging="360"/>
+      </w:pPr>
+      <w:rPr>
+        <w:rFonts w:ascii="Courier New" w:hAnsi="Courier New" w:cs="Courier New" w:hint="default"/>
+      </w:rPr>
+    </w:lvl>
+    <w:lvl w:ilvl="2" w:tplc="04150005" w:tentative="1">
+      <w:start w:val="1"/>
+      <w:numFmt w:val="bullet"/>
+      <w:lvlText w:val=""/>
+      <w:lvlJc w:val="left"/>
+      <w:pPr>
+        <w:ind w:left="2520" w:hanging="360"/>
+      </w:pPr>
+      <w:rPr>
+        <w:rFonts w:ascii="Wingdings" w:hAnsi="Wingdings" w:hint="default"/>
+      </w:rPr>
+    </w:lvl>
+    <w:lvl w:ilvl="3" w:tplc="04150001" w:tentative="1">
+      <w:start w:val="1"/>
+      <w:numFmt w:val="bullet"/>
+      <w:lvlText w:val=""/>
+      <w:lvlJc w:val="left"/>
+      <w:pPr>
+        <w:ind w:left="3240" w:hanging="360"/>
+      </w:pPr>
+      <w:rPr>
+        <w:rFonts w:ascii="Symbol" w:hAnsi="Symbol" w:hint="default"/>
+      </w:rPr>
+    </w:lvl>
+    <w:lvl w:ilvl="4" w:tplc="04150003" w:tentative="1">
+      <w:start w:val="1"/>
+      <w:numFmt w:val="bullet"/>
+      <w:lvlText w:val="o"/>
+      <w:lvlJc w:val="left"/>
+      <w:pPr>
+        <w:ind w:left="3960" w:hanging="360"/>
+      </w:pPr>
+      <w:rPr>
+        <w:rFonts w:ascii="Courier New" w:hAnsi="Courier New" w:cs="Courier New" w:hint="default"/>
+      </w:rPr>
+    </w:lvl>
+    <w:lvl w:ilvl="5" w:tplc="04150005" w:tentative="1">
+      <w:start w:val="1"/>
+      <w:numFmt w:val="bullet"/>
+      <w:lvlText w:val=""/>
+      <w:lvlJc w:val="left"/>
+      <w:pPr>
+        <w:ind w:left="4680" w:hanging="360"/>
+      </w:pPr>
+      <w:rPr>
+        <w:rFonts w:ascii="Wingdings" w:hAnsi="Wingdings" w:hint="default"/>
+      </w:rPr>
+    </w:lvl>
+    <w:lvl w:ilvl="6" w:tplc="04150001" w:tentative="1">
+      <w:start w:val="1"/>
+      <w:numFmt w:val="bullet"/>
+      <w:lvlText w:val=""/>
+      <w:lvlJc w:val="left"/>
+      <w:pPr>
+        <w:ind w:left="5400" w:hanging="360"/>
+      </w:pPr>
+      <w:rPr>
+        <w:rFonts w:ascii="Symbol" w:hAnsi="Symbol" w:hint="default"/>
+      </w:rPr>
+    </w:lvl>
+    <w:lvl w:ilvl="7" w:tplc="04150003" w:tentative="1">
+      <w:start w:val="1"/>
+      <w:numFmt w:val="bullet"/>
+      <w:lvlText w:val="o"/>
+      <w:lvlJc w:val="left"/>
+      <w:pPr>
+        <w:ind w:left="6120" w:hanging="360"/>
+      </w:pPr>
+      <w:rPr>
+        <w:rFonts w:ascii="Courier New" w:hAnsi="Courier New" w:cs="Courier New" w:hint="default"/>
+      </w:rPr>
+    </w:lvl>
+    <w:lvl w:ilvl="8" w:tplc="04150005" w:tentative="1">
+      <w:start w:val="1"/>
+      <w:numFmt w:val="bullet"/>
+      <w:lvlText w:val=""/>
+      <w:lvlJc w:val="left"/>
+      <w:pPr>
+        <w:ind w:left="6840" w:hanging="360"/>
+      </w:pPr>
+      <w:rPr>
+        <w:rFonts w:ascii="Wingdings" w:hAnsi="Wingdings" w:hint="default"/>
+      </w:rPr>
+    </w:lvl>
+  </w:abstractNum>
+  <w:abstractNum w:abstractNumId="6">
     <w:nsid w:val="28B84B7D"/>
     <w:multiLevelType w:val="multilevel"/>
     <w:tmpl w:val="7680AAF8"/>
@@ -3867,7 +5386,7 @@
       </w:rPr>
     </w:lvl>
   </w:abstractNum>
-  <w:abstractNum w:abstractNumId="6">
+  <w:abstractNum w:abstractNumId="7">
     <w:nsid w:val="38ED1595"/>
     <w:multiLevelType w:val="multilevel"/>
     <w:tmpl w:val="3E80171E"/>
@@ -3980,7 +5499,7 @@
       </w:rPr>
     </w:lvl>
   </w:abstractNum>
-  <w:abstractNum w:abstractNumId="7">
+  <w:abstractNum w:abstractNumId="8">
     <w:nsid w:val="3B5C0521"/>
     <w:multiLevelType w:val="multilevel"/>
     <w:tmpl w:val="57C21702"/>
@@ -4093,7 +5612,7 @@
       </w:rPr>
     </w:lvl>
   </w:abstractNum>
-  <w:abstractNum w:abstractNumId="8">
+  <w:abstractNum w:abstractNumId="9">
     <w:nsid w:val="4B70581B"/>
     <w:multiLevelType w:val="hybridMultilevel"/>
     <w:tmpl w:val="52C25294"/>
@@ -4206,7 +5725,7 @@
       </w:rPr>
     </w:lvl>
   </w:abstractNum>
-  <w:abstractNum w:abstractNumId="9">
+  <w:abstractNum w:abstractNumId="10">
     <w:nsid w:val="608213B0"/>
     <w:multiLevelType w:val="multilevel"/>
     <w:tmpl w:val="E2D6CD3A"/>
@@ -4319,7 +5838,7 @@
       </w:rPr>
     </w:lvl>
   </w:abstractNum>
-  <w:abstractNum w:abstractNumId="10">
+  <w:abstractNum w:abstractNumId="11">
     <w:nsid w:val="6BD514D0"/>
     <w:multiLevelType w:val="multilevel"/>
     <w:tmpl w:val="AF74A4B4"/>
@@ -4439,13 +5958,13 @@
     <w:abstractNumId w:val="1"/>
   </w:num>
   <w:num w:numId="3">
-    <w:abstractNumId w:val="5"/>
+    <w:abstractNumId w:val="6"/>
   </w:num>
   <w:num w:numId="4">
-    <w:abstractNumId w:val="10"/>
+    <w:abstractNumId w:val="11"/>
   </w:num>
   <w:num w:numId="5">
-    <w:abstractNumId w:val="8"/>
+    <w:abstractNumId w:val="9"/>
   </w:num>
   <w:num w:numId="6">
     <w:abstractNumId w:val="0"/>
@@ -4454,16 +5973,19 @@
     <w:abstractNumId w:val="4"/>
   </w:num>
   <w:num w:numId="8">
+    <w:abstractNumId w:val="8"/>
+  </w:num>
+  <w:num w:numId="9">
     <w:abstractNumId w:val="7"/>
   </w:num>
-  <w:num w:numId="9">
-    <w:abstractNumId w:val="6"/>
-  </w:num>
   <w:num w:numId="10">
-    <w:abstractNumId w:val="9"/>
+    <w:abstractNumId w:val="10"/>
   </w:num>
   <w:num w:numId="11">
     <w:abstractNumId w:val="2"/>
+  </w:num>
+  <w:num w:numId="12">
+    <w:abstractNumId w:val="5"/>
   </w:num>
 </w:numbering>
 </file>
@@ -5570,11 +7092,10 @@
   </w:font>
   <w:font w:name="Tahoma">
     <w:panose1 w:val="020B0604030504040204"/>
-    <w:charset w:val="00"/>
+    <w:charset w:val="EE"/>
     <w:family w:val="swiss"/>
-    <w:notTrueType/>
     <w:pitch w:val="variable"/>
-    <w:sig w:usb0="00000003" w:usb1="00000000" w:usb2="00000000" w:usb3="00000000" w:csb0="00000001" w:csb1="00000000"/>
+    <w:sig w:usb0="E1002EFF" w:usb1="C000605B" w:usb2="00000029" w:usb3="00000000" w:csb0="000101FF" w:csb1="00000000"/>
   </w:font>
   <w:font w:name="Cambria Math">
     <w:panose1 w:val="02040503050406030204"/>
@@ -5603,6 +7124,7 @@
     <w:rsidRoot w:val="00845508"/>
     <w:rsid w:val="00113B94"/>
     <w:rsid w:val="00845508"/>
+    <w:rsid w:val="00963A25"/>
     <w:rsid w:val="00AB0FE0"/>
     <w:rsid w:val="00DF6415"/>
   </w:rsids>
@@ -5818,7 +7340,7 @@
     <w:basedOn w:val="DefaultParagraphFont"/>
     <w:uiPriority w:val="99"/>
     <w:semiHidden/>
-    <w:rsid w:val="00113B94"/>
+    <w:rsid w:val="00963A25"/>
     <w:rPr>
       <w:color w:val="808080"/>
     </w:rPr>
@@ -6054,7 +7576,7 @@
     <w:basedOn w:val="DefaultParagraphFont"/>
     <w:uiPriority w:val="99"/>
     <w:semiHidden/>
-    <w:rsid w:val="00113B94"/>
+    <w:rsid w:val="00963A25"/>
     <w:rPr>
       <w:color w:val="808080"/>
     </w:rPr>
@@ -6395,7 +7917,7 @@
 </file>
 
 <file path=customXml/itemProps1.xml><?xml version="1.0" encoding="utf-8"?>
-<ds:datastoreItem xmlns:ds="http://schemas.openxmlformats.org/officeDocument/2006/customXml" ds:itemID="{6AA5EAF5-4AFC-4D10-A2A6-702C48F0BBD9}">
+<ds:datastoreItem xmlns:ds="http://schemas.openxmlformats.org/officeDocument/2006/customXml" ds:itemID="{DFE4A955-CFA9-49CF-944A-2EC3599D67A2}">
   <ds:schemaRefs>
     <ds:schemaRef ds:uri="http://schemas.openxmlformats.org/officeDocument/2006/bibliography"/>
   </ds:schemaRefs>

</xml_diff>